<commit_message>
Add class diagram class activity
</commit_message>
<xml_diff>
--- a/docs/ProjectActivityRecordOOADLiana.docx
+++ b/docs/ProjectActivityRecordOOADLiana.docx
@@ -5,17 +5,17 @@
     <w:tbl>
       <w:tblPr>
         <w:tblStyle w:val="LightList"/>
-        <w:tblW w:w="0" w:type="auto"/>
+        <w:tblW w:w="9242" w:type="dxa"/>
         <w:tblLayout w:type="fixed"/>
         <w:tblLook w:val="04A0" w:firstRow="1" w:lastRow="0" w:firstColumn="1" w:lastColumn="0" w:noHBand="0" w:noVBand="1"/>
       </w:tblPr>
       <w:tblGrid>
         <w:gridCol w:w="675"/>
         <w:gridCol w:w="3828"/>
-        <w:gridCol w:w="1275"/>
-        <w:gridCol w:w="1134"/>
-        <w:gridCol w:w="1134"/>
-        <w:gridCol w:w="1196"/>
+        <w:gridCol w:w="590"/>
+        <w:gridCol w:w="1418"/>
+        <w:gridCol w:w="1276"/>
+        <w:gridCol w:w="1455"/>
       </w:tblGrid>
       <w:tr>
         <w:trPr>
@@ -94,6 +94,9 @@
             <w:r>
               <w:t xml:space="preserve">Student Name: </w:t>
             </w:r>
+            <w:r>
+              <w:t>Liana Pak</w:t>
+            </w:r>
           </w:p>
         </w:tc>
         <w:tc>
@@ -125,6 +128,12 @@
                 <w:b/>
               </w:rPr>
               <w:t>(date):</w:t>
+            </w:r>
+            <w:r>
+              <w:rPr>
+                <w:b/>
+              </w:rPr>
+              <w:t xml:space="preserve"> 5.03.2018</w:t>
             </w:r>
           </w:p>
         </w:tc>
@@ -142,6 +151,9 @@
           <w:p>
             <w:r>
               <w:t xml:space="preserve">Course code and Name: </w:t>
+            </w:r>
+            <w:r>
+              <w:t>DC304: Object Oriented System Analysis and Design</w:t>
             </w:r>
           </w:p>
         </w:tc>
@@ -186,7 +198,7 @@
         </w:tc>
         <w:tc>
           <w:tcPr>
-            <w:tcW w:w="5103" w:type="dxa"/>
+            <w:tcW w:w="4418" w:type="dxa"/>
             <w:gridSpan w:val="2"/>
             <w:tcBorders>
               <w:right w:val="single" w:sz="4" w:space="0" w:color="auto"/>
@@ -216,7 +228,7 @@
         </w:tc>
         <w:tc>
           <w:tcPr>
-            <w:tcW w:w="1134" w:type="dxa"/>
+            <w:tcW w:w="1418" w:type="dxa"/>
             <w:tcBorders>
               <w:left w:val="single" w:sz="4" w:space="0" w:color="auto"/>
               <w:right w:val="single" w:sz="4" w:space="0" w:color="auto"/>
@@ -246,7 +258,7 @@
         </w:tc>
         <w:tc>
           <w:tcPr>
-            <w:tcW w:w="1134" w:type="dxa"/>
+            <w:tcW w:w="1276" w:type="dxa"/>
             <w:tcBorders>
               <w:left w:val="single" w:sz="4" w:space="0" w:color="auto"/>
               <w:right w:val="single" w:sz="4" w:space="0" w:color="auto"/>
@@ -303,7 +315,7 @@
         </w:tc>
         <w:tc>
           <w:tcPr>
-            <w:tcW w:w="1196" w:type="dxa"/>
+            <w:tcW w:w="1455" w:type="dxa"/>
             <w:tcBorders>
               <w:left w:val="single" w:sz="4" w:space="0" w:color="auto"/>
             </w:tcBorders>
@@ -347,373 +359,6 @@
           <w:p>
             <w:pPr>
               <w:jc w:val="center"/>
-              <w:cnfStyle w:val="000000100000" w:firstRow="0" w:lastRow="0" w:firstColumn="0" w:lastColumn="0" w:oddVBand="0" w:evenVBand="0" w:oddHBand="1" w:evenHBand="0" w:firstRowFirstColumn="0" w:firstRowLastColumn="0" w:lastRowFirstColumn="0" w:lastRowLastColumn="0"/>
-            </w:pPr>
-          </w:p>
-        </w:tc>
-      </w:tr>
-      <w:tr>
-        <w:tc>
-          <w:tcPr>
-            <w:cnfStyle w:val="001000000000" w:firstRow="0" w:lastRow="0" w:firstColumn="1" w:lastColumn="0" w:oddVBand="0" w:evenVBand="0" w:oddHBand="0" w:evenHBand="0" w:firstRowFirstColumn="0" w:firstRowLastColumn="0" w:lastRowFirstColumn="0" w:lastRowLastColumn="0"/>
-            <w:tcW w:w="675" w:type="dxa"/>
-          </w:tcPr>
-          <w:p>
-            <w:r>
-              <w:t>1.</w:t>
-            </w:r>
-          </w:p>
-        </w:tc>
-        <w:tc>
-          <w:tcPr>
-            <w:tcW w:w="5103" w:type="dxa"/>
-            <w:gridSpan w:val="2"/>
-            <w:tcBorders>
-              <w:right w:val="single" w:sz="4" w:space="0" w:color="auto"/>
-            </w:tcBorders>
-          </w:tcPr>
-          <w:p>
-            <w:pPr>
-              <w:cnfStyle w:val="000000000000" w:firstRow="0" w:lastRow="0" w:firstColumn="0" w:lastColumn="0" w:oddVBand="0" w:evenVBand="0" w:oddHBand="0" w:evenHBand="0" w:firstRowFirstColumn="0" w:firstRowLastColumn="0" w:lastRowFirstColumn="0" w:lastRowLastColumn="0"/>
-            </w:pPr>
-            <w:r>
-              <w:t>Gathering requirements</w:t>
-            </w:r>
-          </w:p>
-          <w:p>
-            <w:pPr>
-              <w:cnfStyle w:val="000000000000" w:firstRow="0" w:lastRow="0" w:firstColumn="0" w:lastColumn="0" w:oddVBand="0" w:evenVBand="0" w:oddHBand="0" w:evenHBand="0" w:firstRowFirstColumn="0" w:firstRowLastColumn="0" w:lastRowFirstColumn="0" w:lastRowLastColumn="0"/>
-            </w:pPr>
-          </w:p>
-        </w:tc>
-        <w:tc>
-          <w:tcPr>
-            <w:tcW w:w="1134" w:type="dxa"/>
-            <w:tcBorders>
-              <w:left w:val="single" w:sz="4" w:space="0" w:color="auto"/>
-              <w:right w:val="single" w:sz="4" w:space="0" w:color="auto"/>
-            </w:tcBorders>
-          </w:tcPr>
-          <w:p>
-            <w:pPr>
-              <w:cnfStyle w:val="000000000000" w:firstRow="0" w:lastRow="0" w:firstColumn="0" w:lastColumn="0" w:oddVBand="0" w:evenVBand="0" w:oddHBand="0" w:evenHBand="0" w:firstRowFirstColumn="0" w:firstRowLastColumn="0" w:lastRowFirstColumn="0" w:lastRowLastColumn="0"/>
-            </w:pPr>
-            <w:r>
-              <w:t>1</w:t>
-            </w:r>
-          </w:p>
-          <w:p>
-            <w:pPr>
-              <w:cnfStyle w:val="000000000000" w:firstRow="0" w:lastRow="0" w:firstColumn="0" w:lastColumn="0" w:oddVBand="0" w:evenVBand="0" w:oddHBand="0" w:evenHBand="0" w:firstRowFirstColumn="0" w:firstRowLastColumn="0" w:lastRowFirstColumn="0" w:lastRowLastColumn="0"/>
-            </w:pPr>
-          </w:p>
-        </w:tc>
-        <w:tc>
-          <w:tcPr>
-            <w:tcW w:w="1134" w:type="dxa"/>
-            <w:tcBorders>
-              <w:left w:val="single" w:sz="4" w:space="0" w:color="auto"/>
-              <w:right w:val="single" w:sz="4" w:space="0" w:color="auto"/>
-            </w:tcBorders>
-          </w:tcPr>
-          <w:p>
-            <w:pPr>
-              <w:cnfStyle w:val="000000000000" w:firstRow="0" w:lastRow="0" w:firstColumn="0" w:lastColumn="0" w:oddVBand="0" w:evenVBand="0" w:oddHBand="0" w:evenHBand="0" w:firstRowFirstColumn="0" w:firstRowLastColumn="0" w:lastRowFirstColumn="0" w:lastRowLastColumn="0"/>
-            </w:pPr>
-          </w:p>
-          <w:p>
-            <w:pPr>
-              <w:cnfStyle w:val="000000000000" w:firstRow="0" w:lastRow="0" w:firstColumn="0" w:lastColumn="0" w:oddVBand="0" w:evenVBand="0" w:oddHBand="0" w:evenHBand="0" w:firstRowFirstColumn="0" w:firstRowLastColumn="0" w:lastRowFirstColumn="0" w:lastRowLastColumn="0"/>
-            </w:pPr>
-          </w:p>
-        </w:tc>
-        <w:tc>
-          <w:tcPr>
-            <w:tcW w:w="1196" w:type="dxa"/>
-            <w:tcBorders>
-              <w:left w:val="single" w:sz="4" w:space="0" w:color="auto"/>
-            </w:tcBorders>
-          </w:tcPr>
-          <w:p>
-            <w:pPr>
-              <w:cnfStyle w:val="000000000000" w:firstRow="0" w:lastRow="0" w:firstColumn="0" w:lastColumn="0" w:oddVBand="0" w:evenVBand="0" w:oddHBand="0" w:evenHBand="0" w:firstRowFirstColumn="0" w:firstRowLastColumn="0" w:lastRowFirstColumn="0" w:lastRowLastColumn="0"/>
-            </w:pPr>
-            <w:r>
-              <w:t>Completed</w:t>
-            </w:r>
-          </w:p>
-        </w:tc>
-      </w:tr>
-      <w:tr>
-        <w:trPr>
-          <w:cnfStyle w:val="000000100000" w:firstRow="0" w:lastRow="0" w:firstColumn="0" w:lastColumn="0" w:oddVBand="0" w:evenVBand="0" w:oddHBand="1" w:evenHBand="0" w:firstRowFirstColumn="0" w:firstRowLastColumn="0" w:lastRowFirstColumn="0" w:lastRowLastColumn="0"/>
-        </w:trPr>
-        <w:tc>
-          <w:tcPr>
-            <w:cnfStyle w:val="001000000000" w:firstRow="0" w:lastRow="0" w:firstColumn="1" w:lastColumn="0" w:oddVBand="0" w:evenVBand="0" w:oddHBand="0" w:evenHBand="0" w:firstRowFirstColumn="0" w:firstRowLastColumn="0" w:lastRowFirstColumn="0" w:lastRowLastColumn="0"/>
-            <w:tcW w:w="675" w:type="dxa"/>
-          </w:tcPr>
-          <w:p>
-            <w:r>
-              <w:t>2.</w:t>
-            </w:r>
-          </w:p>
-        </w:tc>
-        <w:tc>
-          <w:tcPr>
-            <w:tcW w:w="5103" w:type="dxa"/>
-            <w:gridSpan w:val="2"/>
-            <w:tcBorders>
-              <w:right w:val="single" w:sz="4" w:space="0" w:color="auto"/>
-            </w:tcBorders>
-          </w:tcPr>
-          <w:p>
-            <w:pPr>
-              <w:cnfStyle w:val="000000100000" w:firstRow="0" w:lastRow="0" w:firstColumn="0" w:lastColumn="0" w:oddVBand="0" w:evenVBand="0" w:oddHBand="1" w:evenHBand="0" w:firstRowFirstColumn="0" w:firstRowLastColumn="0" w:lastRowFirstColumn="0" w:lastRowLastColumn="0"/>
-            </w:pPr>
-            <w:r>
-              <w:t>Analysing requirements</w:t>
-            </w:r>
-          </w:p>
-          <w:p>
-            <w:pPr>
-              <w:cnfStyle w:val="000000100000" w:firstRow="0" w:lastRow="0" w:firstColumn="0" w:lastColumn="0" w:oddVBand="0" w:evenVBand="0" w:oddHBand="1" w:evenHBand="0" w:firstRowFirstColumn="0" w:firstRowLastColumn="0" w:lastRowFirstColumn="0" w:lastRowLastColumn="0"/>
-            </w:pPr>
-          </w:p>
-        </w:tc>
-        <w:tc>
-          <w:tcPr>
-            <w:tcW w:w="1134" w:type="dxa"/>
-            <w:tcBorders>
-              <w:left w:val="single" w:sz="4" w:space="0" w:color="auto"/>
-              <w:right w:val="single" w:sz="4" w:space="0" w:color="auto"/>
-            </w:tcBorders>
-          </w:tcPr>
-          <w:p>
-            <w:pPr>
-              <w:cnfStyle w:val="000000100000" w:firstRow="0" w:lastRow="0" w:firstColumn="0" w:lastColumn="0" w:oddVBand="0" w:evenVBand="0" w:oddHBand="1" w:evenHBand="0" w:firstRowFirstColumn="0" w:firstRowLastColumn="0" w:lastRowFirstColumn="0" w:lastRowLastColumn="0"/>
-            </w:pPr>
-            <w:r>
-              <w:t>2</w:t>
-            </w:r>
-          </w:p>
-          <w:p>
-            <w:pPr>
-              <w:cnfStyle w:val="000000100000" w:firstRow="0" w:lastRow="0" w:firstColumn="0" w:lastColumn="0" w:oddVBand="0" w:evenVBand="0" w:oddHBand="1" w:evenHBand="0" w:firstRowFirstColumn="0" w:firstRowLastColumn="0" w:lastRowFirstColumn="0" w:lastRowLastColumn="0"/>
-            </w:pPr>
-          </w:p>
-        </w:tc>
-        <w:tc>
-          <w:tcPr>
-            <w:tcW w:w="1134" w:type="dxa"/>
-            <w:tcBorders>
-              <w:left w:val="single" w:sz="4" w:space="0" w:color="auto"/>
-              <w:right w:val="single" w:sz="4" w:space="0" w:color="auto"/>
-            </w:tcBorders>
-          </w:tcPr>
-          <w:p>
-            <w:pPr>
-              <w:cnfStyle w:val="000000100000" w:firstRow="0" w:lastRow="0" w:firstColumn="0" w:lastColumn="0" w:oddVBand="0" w:evenVBand="0" w:oddHBand="1" w:evenHBand="0" w:firstRowFirstColumn="0" w:firstRowLastColumn="0" w:lastRowFirstColumn="0" w:lastRowLastColumn="0"/>
-            </w:pPr>
-          </w:p>
-          <w:p>
-            <w:pPr>
-              <w:cnfStyle w:val="000000100000" w:firstRow="0" w:lastRow="0" w:firstColumn="0" w:lastColumn="0" w:oddVBand="0" w:evenVBand="0" w:oddHBand="1" w:evenHBand="0" w:firstRowFirstColumn="0" w:firstRowLastColumn="0" w:lastRowFirstColumn="0" w:lastRowLastColumn="0"/>
-            </w:pPr>
-          </w:p>
-        </w:tc>
-        <w:tc>
-          <w:tcPr>
-            <w:tcW w:w="1196" w:type="dxa"/>
-            <w:tcBorders>
-              <w:left w:val="single" w:sz="4" w:space="0" w:color="auto"/>
-            </w:tcBorders>
-          </w:tcPr>
-          <w:p>
-            <w:pPr>
-              <w:cnfStyle w:val="000000100000" w:firstRow="0" w:lastRow="0" w:firstColumn="0" w:lastColumn="0" w:oddVBand="0" w:evenVBand="0" w:oddHBand="1" w:evenHBand="0" w:firstRowFirstColumn="0" w:firstRowLastColumn="0" w:lastRowFirstColumn="0" w:lastRowLastColumn="0"/>
-            </w:pPr>
-            <w:r>
-              <w:t>Completed</w:t>
-            </w:r>
-          </w:p>
-        </w:tc>
-      </w:tr>
-      <w:tr>
-        <w:tc>
-          <w:tcPr>
-            <w:cnfStyle w:val="001000000000" w:firstRow="0" w:lastRow="0" w:firstColumn="1" w:lastColumn="0" w:oddVBand="0" w:evenVBand="0" w:oddHBand="0" w:evenHBand="0" w:firstRowFirstColumn="0" w:firstRowLastColumn="0" w:lastRowFirstColumn="0" w:lastRowLastColumn="0"/>
-            <w:tcW w:w="675" w:type="dxa"/>
-          </w:tcPr>
-          <w:p>
-            <w:r>
-              <w:t>3.</w:t>
-            </w:r>
-          </w:p>
-        </w:tc>
-        <w:tc>
-          <w:tcPr>
-            <w:tcW w:w="5103" w:type="dxa"/>
-            <w:gridSpan w:val="2"/>
-            <w:tcBorders>
-              <w:right w:val="single" w:sz="4" w:space="0" w:color="auto"/>
-            </w:tcBorders>
-          </w:tcPr>
-          <w:p>
-            <w:pPr>
-              <w:cnfStyle w:val="000000000000" w:firstRow="0" w:lastRow="0" w:firstColumn="0" w:lastColumn="0" w:oddVBand="0" w:evenVBand="0" w:oddHBand="0" w:evenHBand="0" w:firstRowFirstColumn="0" w:firstRowLastColumn="0" w:lastRowFirstColumn="0" w:lastRowLastColumn="0"/>
-            </w:pPr>
-            <w:r>
-              <w:t>Drawing Use Case Diagram</w:t>
-            </w:r>
-          </w:p>
-          <w:p>
-            <w:pPr>
-              <w:cnfStyle w:val="000000000000" w:firstRow="0" w:lastRow="0" w:firstColumn="0" w:lastColumn="0" w:oddVBand="0" w:evenVBand="0" w:oddHBand="0" w:evenHBand="0" w:firstRowFirstColumn="0" w:firstRowLastColumn="0" w:lastRowFirstColumn="0" w:lastRowLastColumn="0"/>
-            </w:pPr>
-          </w:p>
-        </w:tc>
-        <w:tc>
-          <w:tcPr>
-            <w:tcW w:w="1134" w:type="dxa"/>
-            <w:tcBorders>
-              <w:left w:val="single" w:sz="4" w:space="0" w:color="auto"/>
-              <w:right w:val="single" w:sz="4" w:space="0" w:color="auto"/>
-            </w:tcBorders>
-          </w:tcPr>
-          <w:p>
-            <w:pPr>
-              <w:cnfStyle w:val="000000000000" w:firstRow="0" w:lastRow="0" w:firstColumn="0" w:lastColumn="0" w:oddVBand="0" w:evenVBand="0" w:oddHBand="0" w:evenHBand="0" w:firstRowFirstColumn="0" w:firstRowLastColumn="0" w:lastRowFirstColumn="0" w:lastRowLastColumn="0"/>
-            </w:pPr>
-            <w:r>
-              <w:t>1</w:t>
-            </w:r>
-          </w:p>
-          <w:p>
-            <w:pPr>
-              <w:cnfStyle w:val="000000000000" w:firstRow="0" w:lastRow="0" w:firstColumn="0" w:lastColumn="0" w:oddVBand="0" w:evenVBand="0" w:oddHBand="0" w:evenHBand="0" w:firstRowFirstColumn="0" w:firstRowLastColumn="0" w:lastRowFirstColumn="0" w:lastRowLastColumn="0"/>
-            </w:pPr>
-          </w:p>
-        </w:tc>
-        <w:tc>
-          <w:tcPr>
-            <w:tcW w:w="1134" w:type="dxa"/>
-            <w:tcBorders>
-              <w:left w:val="single" w:sz="4" w:space="0" w:color="auto"/>
-              <w:right w:val="single" w:sz="4" w:space="0" w:color="auto"/>
-            </w:tcBorders>
-          </w:tcPr>
-          <w:p>
-            <w:pPr>
-              <w:cnfStyle w:val="000000000000" w:firstRow="0" w:lastRow="0" w:firstColumn="0" w:lastColumn="0" w:oddVBand="0" w:evenVBand="0" w:oddHBand="0" w:evenHBand="0" w:firstRowFirstColumn="0" w:firstRowLastColumn="0" w:lastRowFirstColumn="0" w:lastRowLastColumn="0"/>
-            </w:pPr>
-          </w:p>
-          <w:p>
-            <w:pPr>
-              <w:cnfStyle w:val="000000000000" w:firstRow="0" w:lastRow="0" w:firstColumn="0" w:lastColumn="0" w:oddVBand="0" w:evenVBand="0" w:oddHBand="0" w:evenHBand="0" w:firstRowFirstColumn="0" w:firstRowLastColumn="0" w:lastRowFirstColumn="0" w:lastRowLastColumn="0"/>
-            </w:pPr>
-          </w:p>
-        </w:tc>
-        <w:tc>
-          <w:tcPr>
-            <w:tcW w:w="1196" w:type="dxa"/>
-            <w:tcBorders>
-              <w:left w:val="single" w:sz="4" w:space="0" w:color="auto"/>
-            </w:tcBorders>
-          </w:tcPr>
-          <w:p>
-            <w:pPr>
-              <w:cnfStyle w:val="000000000000" w:firstRow="0" w:lastRow="0" w:firstColumn="0" w:lastColumn="0" w:oddVBand="0" w:evenVBand="0" w:oddHBand="0" w:evenHBand="0" w:firstRowFirstColumn="0" w:firstRowLastColumn="0" w:lastRowFirstColumn="0" w:lastRowLastColumn="0"/>
-            </w:pPr>
-            <w:r>
-              <w:t>Completed</w:t>
-            </w:r>
-            <w:bookmarkStart w:id="0" w:name="_GoBack"/>
-            <w:bookmarkEnd w:id="0"/>
-          </w:p>
-        </w:tc>
-      </w:tr>
-      <w:tr>
-        <w:trPr>
-          <w:cnfStyle w:val="000000100000" w:firstRow="0" w:lastRow="0" w:firstColumn="0" w:lastColumn="0" w:oddVBand="0" w:evenVBand="0" w:oddHBand="1" w:evenHBand="0" w:firstRowFirstColumn="0" w:firstRowLastColumn="0" w:lastRowFirstColumn="0" w:lastRowLastColumn="0"/>
-        </w:trPr>
-        <w:tc>
-          <w:tcPr>
-            <w:cnfStyle w:val="001000000000" w:firstRow="0" w:lastRow="0" w:firstColumn="1" w:lastColumn="0" w:oddVBand="0" w:evenVBand="0" w:oddHBand="0" w:evenHBand="0" w:firstRowFirstColumn="0" w:firstRowLastColumn="0" w:lastRowFirstColumn="0" w:lastRowLastColumn="0"/>
-            <w:tcW w:w="675" w:type="dxa"/>
-          </w:tcPr>
-          <w:p>
-            <w:r>
-              <w:t>4.</w:t>
-            </w:r>
-          </w:p>
-        </w:tc>
-        <w:tc>
-          <w:tcPr>
-            <w:tcW w:w="5103" w:type="dxa"/>
-            <w:gridSpan w:val="2"/>
-            <w:tcBorders>
-              <w:right w:val="single" w:sz="4" w:space="0" w:color="auto"/>
-            </w:tcBorders>
-          </w:tcPr>
-          <w:p>
-            <w:pPr>
-              <w:cnfStyle w:val="000000100000" w:firstRow="0" w:lastRow="0" w:firstColumn="0" w:lastColumn="0" w:oddVBand="0" w:evenVBand="0" w:oddHBand="1" w:evenHBand="0" w:firstRowFirstColumn="0" w:firstRowLastColumn="0" w:lastRowFirstColumn="0" w:lastRowLastColumn="0"/>
-            </w:pPr>
-          </w:p>
-          <w:p>
-            <w:pPr>
-              <w:cnfStyle w:val="000000100000" w:firstRow="0" w:lastRow="0" w:firstColumn="0" w:lastColumn="0" w:oddVBand="0" w:evenVBand="0" w:oddHBand="1" w:evenHBand="0" w:firstRowFirstColumn="0" w:firstRowLastColumn="0" w:lastRowFirstColumn="0" w:lastRowLastColumn="0"/>
-            </w:pPr>
-          </w:p>
-        </w:tc>
-        <w:tc>
-          <w:tcPr>
-            <w:tcW w:w="1134" w:type="dxa"/>
-            <w:tcBorders>
-              <w:left w:val="single" w:sz="4" w:space="0" w:color="auto"/>
-              <w:right w:val="single" w:sz="4" w:space="0" w:color="auto"/>
-            </w:tcBorders>
-          </w:tcPr>
-          <w:p>
-            <w:pPr>
-              <w:cnfStyle w:val="000000100000" w:firstRow="0" w:lastRow="0" w:firstColumn="0" w:lastColumn="0" w:oddVBand="0" w:evenVBand="0" w:oddHBand="1" w:evenHBand="0" w:firstRowFirstColumn="0" w:firstRowLastColumn="0" w:lastRowFirstColumn="0" w:lastRowLastColumn="0"/>
-            </w:pPr>
-          </w:p>
-          <w:p>
-            <w:pPr>
-              <w:cnfStyle w:val="000000100000" w:firstRow="0" w:lastRow="0" w:firstColumn="0" w:lastColumn="0" w:oddVBand="0" w:evenVBand="0" w:oddHBand="1" w:evenHBand="0" w:firstRowFirstColumn="0" w:firstRowLastColumn="0" w:lastRowFirstColumn="0" w:lastRowLastColumn="0"/>
-            </w:pPr>
-          </w:p>
-        </w:tc>
-        <w:tc>
-          <w:tcPr>
-            <w:tcW w:w="1134" w:type="dxa"/>
-            <w:tcBorders>
-              <w:left w:val="single" w:sz="4" w:space="0" w:color="auto"/>
-              <w:right w:val="single" w:sz="4" w:space="0" w:color="auto"/>
-            </w:tcBorders>
-          </w:tcPr>
-          <w:p>
-            <w:pPr>
-              <w:cnfStyle w:val="000000100000" w:firstRow="0" w:lastRow="0" w:firstColumn="0" w:lastColumn="0" w:oddVBand="0" w:evenVBand="0" w:oddHBand="1" w:evenHBand="0" w:firstRowFirstColumn="0" w:firstRowLastColumn="0" w:lastRowFirstColumn="0" w:lastRowLastColumn="0"/>
-            </w:pPr>
-          </w:p>
-          <w:p>
-            <w:pPr>
-              <w:cnfStyle w:val="000000100000" w:firstRow="0" w:lastRow="0" w:firstColumn="0" w:lastColumn="0" w:oddVBand="0" w:evenVBand="0" w:oddHBand="1" w:evenHBand="0" w:firstRowFirstColumn="0" w:firstRowLastColumn="0" w:lastRowFirstColumn="0" w:lastRowLastColumn="0"/>
-            </w:pPr>
-          </w:p>
-        </w:tc>
-        <w:tc>
-          <w:tcPr>
-            <w:tcW w:w="1196" w:type="dxa"/>
-            <w:tcBorders>
-              <w:left w:val="single" w:sz="4" w:space="0" w:color="auto"/>
-            </w:tcBorders>
-          </w:tcPr>
-          <w:p>
-            <w:pPr>
               <w:cnfStyle w:val="000000100000" w:firstRow="0" w:lastRow="0" w:firstColumn="0" w:lastColumn="0" w:oddVBand="0" w:evenVBand="0" w:oddHBand="1" w:evenHBand="0" w:firstRowFirstColumn="0" w:firstRowLastColumn="0" w:lastRowFirstColumn="0" w:lastRowLastColumn="0"/>
             </w:pPr>
           </w:p>
@@ -730,13 +375,16 @@
           </w:tcPr>
           <w:p>
             <w:r>
-              <w:t>5.</w:t>
-            </w:r>
-          </w:p>
-        </w:tc>
-        <w:tc>
-          <w:tcPr>
-            <w:tcW w:w="5103" w:type="dxa"/>
+              <w:t>1</w:t>
+            </w:r>
+            <w:r>
+              <w:t>.</w:t>
+            </w:r>
+          </w:p>
+        </w:tc>
+        <w:tc>
+          <w:tcPr>
+            <w:tcW w:w="4418" w:type="dxa"/>
             <w:gridSpan w:val="2"/>
             <w:tcBorders>
               <w:right w:val="single" w:sz="4" w:space="0" w:color="auto"/>
@@ -746,47 +394,67 @@
             <w:pPr>
               <w:cnfStyle w:val="000000000000" w:firstRow="0" w:lastRow="0" w:firstColumn="0" w:lastColumn="0" w:oddVBand="0" w:evenVBand="0" w:oddHBand="0" w:evenHBand="0" w:firstRowFirstColumn="0" w:firstRowLastColumn="0" w:lastRowFirstColumn="0" w:lastRowLastColumn="0"/>
             </w:pPr>
-          </w:p>
-        </w:tc>
-        <w:tc>
-          <w:tcPr>
-            <w:tcW w:w="1134" w:type="dxa"/>
-            <w:tcBorders>
-              <w:left w:val="single" w:sz="4" w:space="0" w:color="auto"/>
-              <w:right w:val="single" w:sz="4" w:space="0" w:color="auto"/>
-            </w:tcBorders>
-          </w:tcPr>
-          <w:p>
-            <w:pPr>
-              <w:cnfStyle w:val="000000000000" w:firstRow="0" w:lastRow="0" w:firstColumn="0" w:lastColumn="0" w:oddVBand="0" w:evenVBand="0" w:oddHBand="0" w:evenHBand="0" w:firstRowFirstColumn="0" w:firstRowLastColumn="0" w:lastRowFirstColumn="0" w:lastRowLastColumn="0"/>
-            </w:pPr>
-          </w:p>
-        </w:tc>
-        <w:tc>
-          <w:tcPr>
-            <w:tcW w:w="1134" w:type="dxa"/>
-            <w:tcBorders>
-              <w:left w:val="single" w:sz="4" w:space="0" w:color="auto"/>
-              <w:right w:val="single" w:sz="4" w:space="0" w:color="auto"/>
-            </w:tcBorders>
-          </w:tcPr>
-          <w:p>
-            <w:pPr>
-              <w:cnfStyle w:val="000000000000" w:firstRow="0" w:lastRow="0" w:firstColumn="0" w:lastColumn="0" w:oddVBand="0" w:evenVBand="0" w:oddHBand="0" w:evenHBand="0" w:firstRowFirstColumn="0" w:firstRowLastColumn="0" w:lastRowFirstColumn="0" w:lastRowLastColumn="0"/>
-            </w:pPr>
-          </w:p>
-        </w:tc>
-        <w:tc>
-          <w:tcPr>
-            <w:tcW w:w="1196" w:type="dxa"/>
-            <w:tcBorders>
-              <w:left w:val="single" w:sz="4" w:space="0" w:color="auto"/>
-            </w:tcBorders>
-          </w:tcPr>
-          <w:p>
-            <w:pPr>
-              <w:cnfStyle w:val="000000000000" w:firstRow="0" w:lastRow="0" w:firstColumn="0" w:lastColumn="0" w:oddVBand="0" w:evenVBand="0" w:oddHBand="0" w:evenHBand="0" w:firstRowFirstColumn="0" w:firstRowLastColumn="0" w:lastRowFirstColumn="0" w:lastRowLastColumn="0"/>
-            </w:pPr>
+            <w:r>
+              <w:t>DB creation, .</w:t>
+            </w:r>
+            <w:proofErr w:type="spellStart"/>
+            <w:r>
+              <w:t>mdf</w:t>
+            </w:r>
+            <w:proofErr w:type="spellEnd"/>
+            <w:r>
+              <w:t xml:space="preserve"> file</w:t>
+            </w:r>
+          </w:p>
+        </w:tc>
+        <w:tc>
+          <w:tcPr>
+            <w:tcW w:w="1418" w:type="dxa"/>
+            <w:tcBorders>
+              <w:left w:val="single" w:sz="4" w:space="0" w:color="auto"/>
+              <w:right w:val="single" w:sz="4" w:space="0" w:color="auto"/>
+            </w:tcBorders>
+          </w:tcPr>
+          <w:p>
+            <w:pPr>
+              <w:cnfStyle w:val="000000000000" w:firstRow="0" w:lastRow="0" w:firstColumn="0" w:lastColumn="0" w:oddVBand="0" w:evenVBand="0" w:oddHBand="0" w:evenHBand="0" w:firstRowFirstColumn="0" w:firstRowLastColumn="0" w:lastRowFirstColumn="0" w:lastRowLastColumn="0"/>
+            </w:pPr>
+            <w:r>
+              <w:t>4</w:t>
+            </w:r>
+          </w:p>
+        </w:tc>
+        <w:tc>
+          <w:tcPr>
+            <w:tcW w:w="1276" w:type="dxa"/>
+            <w:tcBorders>
+              <w:left w:val="single" w:sz="4" w:space="0" w:color="auto"/>
+              <w:right w:val="single" w:sz="4" w:space="0" w:color="auto"/>
+            </w:tcBorders>
+          </w:tcPr>
+          <w:p>
+            <w:pPr>
+              <w:cnfStyle w:val="000000000000" w:firstRow="0" w:lastRow="0" w:firstColumn="0" w:lastColumn="0" w:oddVBand="0" w:evenVBand="0" w:oddHBand="0" w:evenHBand="0" w:firstRowFirstColumn="0" w:firstRowLastColumn="0" w:lastRowFirstColumn="0" w:lastRowLastColumn="0"/>
+            </w:pPr>
+            <w:r>
+              <w:t>4</w:t>
+            </w:r>
+          </w:p>
+        </w:tc>
+        <w:tc>
+          <w:tcPr>
+            <w:tcW w:w="1455" w:type="dxa"/>
+            <w:tcBorders>
+              <w:left w:val="single" w:sz="4" w:space="0" w:color="auto"/>
+            </w:tcBorders>
+          </w:tcPr>
+          <w:p>
+            <w:pPr>
+              <w:cnfStyle w:val="000000000000" w:firstRow="0" w:lastRow="0" w:firstColumn="0" w:lastColumn="0" w:oddVBand="0" w:evenVBand="0" w:oddHBand="0" w:evenHBand="0" w:firstRowFirstColumn="0" w:firstRowLastColumn="0" w:lastRowFirstColumn="0" w:lastRowLastColumn="0"/>
+            </w:pPr>
+            <w:r>
+              <w:t>Completed</w:t>
+            </w:r>
           </w:p>
         </w:tc>
       </w:tr>
@@ -802,13 +470,16 @@
           </w:tcPr>
           <w:p>
             <w:r>
-              <w:t>6.</w:t>
-            </w:r>
-          </w:p>
-        </w:tc>
-        <w:tc>
-          <w:tcPr>
-            <w:tcW w:w="5103" w:type="dxa"/>
+              <w:t>2</w:t>
+            </w:r>
+            <w:r>
+              <w:t>.</w:t>
+            </w:r>
+          </w:p>
+        </w:tc>
+        <w:tc>
+          <w:tcPr>
+            <w:tcW w:w="4418" w:type="dxa"/>
             <w:gridSpan w:val="2"/>
             <w:tcBorders>
               <w:right w:val="single" w:sz="4" w:space="0" w:color="auto"/>
@@ -822,35 +493,35 @@
         </w:tc>
         <w:tc>
           <w:tcPr>
-            <w:tcW w:w="1134" w:type="dxa"/>
-            <w:tcBorders>
-              <w:left w:val="single" w:sz="4" w:space="0" w:color="auto"/>
-              <w:right w:val="single" w:sz="4" w:space="0" w:color="auto"/>
-            </w:tcBorders>
-          </w:tcPr>
-          <w:p>
-            <w:pPr>
-              <w:cnfStyle w:val="000000100000" w:firstRow="0" w:lastRow="0" w:firstColumn="0" w:lastColumn="0" w:oddVBand="0" w:evenVBand="0" w:oddHBand="1" w:evenHBand="0" w:firstRowFirstColumn="0" w:firstRowLastColumn="0" w:lastRowFirstColumn="0" w:lastRowLastColumn="0"/>
-            </w:pPr>
-          </w:p>
-        </w:tc>
-        <w:tc>
-          <w:tcPr>
-            <w:tcW w:w="1134" w:type="dxa"/>
-            <w:tcBorders>
-              <w:left w:val="single" w:sz="4" w:space="0" w:color="auto"/>
-              <w:right w:val="single" w:sz="4" w:space="0" w:color="auto"/>
-            </w:tcBorders>
-          </w:tcPr>
-          <w:p>
-            <w:pPr>
-              <w:cnfStyle w:val="000000100000" w:firstRow="0" w:lastRow="0" w:firstColumn="0" w:lastColumn="0" w:oddVBand="0" w:evenVBand="0" w:oddHBand="1" w:evenHBand="0" w:firstRowFirstColumn="0" w:firstRowLastColumn="0" w:lastRowFirstColumn="0" w:lastRowLastColumn="0"/>
-            </w:pPr>
-          </w:p>
-        </w:tc>
-        <w:tc>
-          <w:tcPr>
-            <w:tcW w:w="1196" w:type="dxa"/>
+            <w:tcW w:w="1418" w:type="dxa"/>
+            <w:tcBorders>
+              <w:left w:val="single" w:sz="4" w:space="0" w:color="auto"/>
+              <w:right w:val="single" w:sz="4" w:space="0" w:color="auto"/>
+            </w:tcBorders>
+          </w:tcPr>
+          <w:p>
+            <w:pPr>
+              <w:cnfStyle w:val="000000100000" w:firstRow="0" w:lastRow="0" w:firstColumn="0" w:lastColumn="0" w:oddVBand="0" w:evenVBand="0" w:oddHBand="1" w:evenHBand="0" w:firstRowFirstColumn="0" w:firstRowLastColumn="0" w:lastRowFirstColumn="0" w:lastRowLastColumn="0"/>
+            </w:pPr>
+          </w:p>
+        </w:tc>
+        <w:tc>
+          <w:tcPr>
+            <w:tcW w:w="1276" w:type="dxa"/>
+            <w:tcBorders>
+              <w:left w:val="single" w:sz="4" w:space="0" w:color="auto"/>
+              <w:right w:val="single" w:sz="4" w:space="0" w:color="auto"/>
+            </w:tcBorders>
+          </w:tcPr>
+          <w:p>
+            <w:pPr>
+              <w:cnfStyle w:val="000000100000" w:firstRow="0" w:lastRow="0" w:firstColumn="0" w:lastColumn="0" w:oddVBand="0" w:evenVBand="0" w:oddHBand="1" w:evenHBand="0" w:firstRowFirstColumn="0" w:firstRowLastColumn="0" w:lastRowFirstColumn="0" w:lastRowLastColumn="0"/>
+            </w:pPr>
+          </w:p>
+        </w:tc>
+        <w:tc>
+          <w:tcPr>
+            <w:tcW w:w="1455" w:type="dxa"/>
             <w:tcBorders>
               <w:left w:val="single" w:sz="4" w:space="0" w:color="auto"/>
             </w:tcBorders>
@@ -873,13 +544,16 @@
           </w:tcPr>
           <w:p>
             <w:r>
-              <w:t>7.</w:t>
-            </w:r>
-          </w:p>
-        </w:tc>
-        <w:tc>
-          <w:tcPr>
-            <w:tcW w:w="5103" w:type="dxa"/>
+              <w:t>3</w:t>
+            </w:r>
+            <w:r>
+              <w:t>.</w:t>
+            </w:r>
+          </w:p>
+        </w:tc>
+        <w:tc>
+          <w:tcPr>
+            <w:tcW w:w="4418" w:type="dxa"/>
             <w:gridSpan w:val="2"/>
             <w:tcBorders>
               <w:right w:val="single" w:sz="4" w:space="0" w:color="auto"/>
@@ -893,35 +567,35 @@
         </w:tc>
         <w:tc>
           <w:tcPr>
-            <w:tcW w:w="1134" w:type="dxa"/>
-            <w:tcBorders>
-              <w:left w:val="single" w:sz="4" w:space="0" w:color="auto"/>
-              <w:right w:val="single" w:sz="4" w:space="0" w:color="auto"/>
-            </w:tcBorders>
-          </w:tcPr>
-          <w:p>
-            <w:pPr>
-              <w:cnfStyle w:val="000000000000" w:firstRow="0" w:lastRow="0" w:firstColumn="0" w:lastColumn="0" w:oddVBand="0" w:evenVBand="0" w:oddHBand="0" w:evenHBand="0" w:firstRowFirstColumn="0" w:firstRowLastColumn="0" w:lastRowFirstColumn="0" w:lastRowLastColumn="0"/>
-            </w:pPr>
-          </w:p>
-        </w:tc>
-        <w:tc>
-          <w:tcPr>
-            <w:tcW w:w="1134" w:type="dxa"/>
-            <w:tcBorders>
-              <w:left w:val="single" w:sz="4" w:space="0" w:color="auto"/>
-              <w:right w:val="single" w:sz="4" w:space="0" w:color="auto"/>
-            </w:tcBorders>
-          </w:tcPr>
-          <w:p>
-            <w:pPr>
-              <w:cnfStyle w:val="000000000000" w:firstRow="0" w:lastRow="0" w:firstColumn="0" w:lastColumn="0" w:oddVBand="0" w:evenVBand="0" w:oddHBand="0" w:evenHBand="0" w:firstRowFirstColumn="0" w:firstRowLastColumn="0" w:lastRowFirstColumn="0" w:lastRowLastColumn="0"/>
-            </w:pPr>
-          </w:p>
-        </w:tc>
-        <w:tc>
-          <w:tcPr>
-            <w:tcW w:w="1196" w:type="dxa"/>
+            <w:tcW w:w="1418" w:type="dxa"/>
+            <w:tcBorders>
+              <w:left w:val="single" w:sz="4" w:space="0" w:color="auto"/>
+              <w:right w:val="single" w:sz="4" w:space="0" w:color="auto"/>
+            </w:tcBorders>
+          </w:tcPr>
+          <w:p>
+            <w:pPr>
+              <w:cnfStyle w:val="000000000000" w:firstRow="0" w:lastRow="0" w:firstColumn="0" w:lastColumn="0" w:oddVBand="0" w:evenVBand="0" w:oddHBand="0" w:evenHBand="0" w:firstRowFirstColumn="0" w:firstRowLastColumn="0" w:lastRowFirstColumn="0" w:lastRowLastColumn="0"/>
+            </w:pPr>
+          </w:p>
+        </w:tc>
+        <w:tc>
+          <w:tcPr>
+            <w:tcW w:w="1276" w:type="dxa"/>
+            <w:tcBorders>
+              <w:left w:val="single" w:sz="4" w:space="0" w:color="auto"/>
+              <w:right w:val="single" w:sz="4" w:space="0" w:color="auto"/>
+            </w:tcBorders>
+          </w:tcPr>
+          <w:p>
+            <w:pPr>
+              <w:cnfStyle w:val="000000000000" w:firstRow="0" w:lastRow="0" w:firstColumn="0" w:lastColumn="0" w:oddVBand="0" w:evenVBand="0" w:oddHBand="0" w:evenHBand="0" w:firstRowFirstColumn="0" w:firstRowLastColumn="0" w:lastRowFirstColumn="0" w:lastRowLastColumn="0"/>
+            </w:pPr>
+          </w:p>
+        </w:tc>
+        <w:tc>
+          <w:tcPr>
+            <w:tcW w:w="1455" w:type="dxa"/>
             <w:tcBorders>
               <w:left w:val="single" w:sz="4" w:space="0" w:color="auto"/>
             </w:tcBorders>
@@ -945,13 +619,1036 @@
           </w:tcPr>
           <w:p>
             <w:r>
+              <w:t>4</w:t>
+            </w:r>
+            <w:r>
+              <w:t>.</w:t>
+            </w:r>
+          </w:p>
+        </w:tc>
+        <w:tc>
+          <w:tcPr>
+            <w:tcW w:w="4418" w:type="dxa"/>
+            <w:gridSpan w:val="2"/>
+            <w:tcBorders>
+              <w:right w:val="single" w:sz="4" w:space="0" w:color="auto"/>
+            </w:tcBorders>
+          </w:tcPr>
+          <w:p>
+            <w:pPr>
+              <w:cnfStyle w:val="000000100000" w:firstRow="0" w:lastRow="0" w:firstColumn="0" w:lastColumn="0" w:oddVBand="0" w:evenVBand="0" w:oddHBand="1" w:evenHBand="0" w:firstRowFirstColumn="0" w:firstRowLastColumn="0" w:lastRowFirstColumn="0" w:lastRowLastColumn="0"/>
+            </w:pPr>
+          </w:p>
+        </w:tc>
+        <w:tc>
+          <w:tcPr>
+            <w:tcW w:w="1418" w:type="dxa"/>
+            <w:tcBorders>
+              <w:left w:val="single" w:sz="4" w:space="0" w:color="auto"/>
+              <w:right w:val="single" w:sz="4" w:space="0" w:color="auto"/>
+            </w:tcBorders>
+          </w:tcPr>
+          <w:p>
+            <w:pPr>
+              <w:cnfStyle w:val="000000100000" w:firstRow="0" w:lastRow="0" w:firstColumn="0" w:lastColumn="0" w:oddVBand="0" w:evenVBand="0" w:oddHBand="1" w:evenHBand="0" w:firstRowFirstColumn="0" w:firstRowLastColumn="0" w:lastRowFirstColumn="0" w:lastRowLastColumn="0"/>
+            </w:pPr>
+          </w:p>
+        </w:tc>
+        <w:tc>
+          <w:tcPr>
+            <w:tcW w:w="1276" w:type="dxa"/>
+            <w:tcBorders>
+              <w:left w:val="single" w:sz="4" w:space="0" w:color="auto"/>
+              <w:right w:val="single" w:sz="4" w:space="0" w:color="auto"/>
+            </w:tcBorders>
+          </w:tcPr>
+          <w:p>
+            <w:pPr>
+              <w:cnfStyle w:val="000000100000" w:firstRow="0" w:lastRow="0" w:firstColumn="0" w:lastColumn="0" w:oddVBand="0" w:evenVBand="0" w:oddHBand="1" w:evenHBand="0" w:firstRowFirstColumn="0" w:firstRowLastColumn="0" w:lastRowFirstColumn="0" w:lastRowLastColumn="0"/>
+            </w:pPr>
+          </w:p>
+        </w:tc>
+        <w:tc>
+          <w:tcPr>
+            <w:tcW w:w="1455" w:type="dxa"/>
+            <w:tcBorders>
+              <w:left w:val="single" w:sz="4" w:space="0" w:color="auto"/>
+            </w:tcBorders>
+          </w:tcPr>
+          <w:p>
+            <w:pPr>
+              <w:cnfStyle w:val="000000100000" w:firstRow="0" w:lastRow="0" w:firstColumn="0" w:lastColumn="0" w:oddVBand="0" w:evenVBand="0" w:oddHBand="1" w:evenHBand="0" w:firstRowFirstColumn="0" w:firstRowLastColumn="0" w:lastRowFirstColumn="0" w:lastRowLastColumn="0"/>
+            </w:pPr>
+          </w:p>
+        </w:tc>
+      </w:tr>
+      <w:tr>
+        <w:trPr>
+          <w:trHeight w:val="2647"/>
+        </w:trPr>
+        <w:tc>
+          <w:tcPr>
+            <w:cnfStyle w:val="001000000000" w:firstRow="0" w:lastRow="0" w:firstColumn="1" w:lastColumn="0" w:oddVBand="0" w:evenVBand="0" w:oddHBand="0" w:evenHBand="0" w:firstRowFirstColumn="0" w:firstRowLastColumn="0" w:lastRowFirstColumn="0" w:lastRowLastColumn="0"/>
+            <w:tcW w:w="9242" w:type="dxa"/>
+            <w:gridSpan w:val="6"/>
+          </w:tcPr>
+          <w:p>
+            <w:pPr>
+              <w:rPr>
+                <w:u w:val="single"/>
+              </w:rPr>
+            </w:pPr>
+          </w:p>
+          <w:p>
+            <w:pPr>
+              <w:rPr>
+                <w:u w:val="single"/>
+              </w:rPr>
+            </w:pPr>
+            <w:r>
+              <w:rPr>
+                <w:u w:val="single"/>
+              </w:rPr>
+              <w:t>Lecturer comments</w:t>
+            </w:r>
+          </w:p>
+        </w:tc>
+      </w:tr>
+    </w:tbl>
+    <w:p/>
+    <w:p>
+      <w:r>
+        <w:br w:type="page"/>
+      </w:r>
+    </w:p>
+    <w:tbl>
+      <w:tblPr>
+        <w:tblStyle w:val="LightList"/>
+        <w:tblW w:w="9242" w:type="dxa"/>
+        <w:tblLayout w:type="fixed"/>
+        <w:tblLook w:val="04A0" w:firstRow="1" w:lastRow="0" w:firstColumn="1" w:lastColumn="0" w:noHBand="0" w:noVBand="1"/>
+      </w:tblPr>
+      <w:tblGrid>
+        <w:gridCol w:w="675"/>
+        <w:gridCol w:w="3828"/>
+        <w:gridCol w:w="590"/>
+        <w:gridCol w:w="1418"/>
+        <w:gridCol w:w="1276"/>
+        <w:gridCol w:w="1455"/>
+      </w:tblGrid>
+      <w:tr>
+        <w:trPr>
+          <w:cnfStyle w:val="100000000000" w:firstRow="1" w:lastRow="0" w:firstColumn="0" w:lastColumn="0" w:oddVBand="0" w:evenVBand="0" w:oddHBand="0" w:evenHBand="0" w:firstRowFirstColumn="0" w:firstRowLastColumn="0" w:lastRowFirstColumn="0" w:lastRowLastColumn="0"/>
+          <w:trHeight w:val="620"/>
+        </w:trPr>
+        <w:tc>
+          <w:tcPr>
+            <w:cnfStyle w:val="001000000000" w:firstRow="0" w:lastRow="0" w:firstColumn="1" w:lastColumn="0" w:oddVBand="0" w:evenVBand="0" w:oddHBand="0" w:evenHBand="0" w:firstRowFirstColumn="0" w:firstRowLastColumn="0" w:lastRowFirstColumn="0" w:lastRowLastColumn="0"/>
+            <w:tcW w:w="9242" w:type="dxa"/>
+            <w:gridSpan w:val="6"/>
+          </w:tcPr>
+          <w:p>
+            <w:pPr>
+              <w:jc w:val="center"/>
+              <w:rPr>
+                <w:sz w:val="36"/>
+              </w:rPr>
+            </w:pPr>
+            <w:r>
+              <w:rPr>
+                <w:sz w:val="36"/>
+              </w:rPr>
+              <w:lastRenderedPageBreak/>
+              <w:t>NTEC Project Activity Record</w:t>
+            </w:r>
+          </w:p>
+        </w:tc>
+      </w:tr>
+      <w:tr>
+        <w:trPr>
+          <w:cnfStyle w:val="000000100000" w:firstRow="0" w:lastRow="0" w:firstColumn="0" w:lastColumn="0" w:oddVBand="0" w:evenVBand="0" w:oddHBand="1" w:evenHBand="0" w:firstRowFirstColumn="0" w:firstRowLastColumn="0" w:lastRowFirstColumn="0" w:lastRowLastColumn="0"/>
+        </w:trPr>
+        <w:tc>
+          <w:tcPr>
+            <w:cnfStyle w:val="001000000000" w:firstRow="0" w:lastRow="0" w:firstColumn="1" w:lastColumn="0" w:oddVBand="0" w:evenVBand="0" w:oddHBand="0" w:evenHBand="0" w:firstRowFirstColumn="0" w:firstRowLastColumn="0" w:lastRowFirstColumn="0" w:lastRowLastColumn="0"/>
+            <w:tcW w:w="9242" w:type="dxa"/>
+            <w:gridSpan w:val="6"/>
+          </w:tcPr>
+          <w:p>
+            <w:pPr>
+              <w:jc w:val="center"/>
+              <w:rPr>
+                <w:b w:val="0"/>
+                <w:sz w:val="28"/>
+              </w:rPr>
+            </w:pPr>
+            <w:r>
+              <w:t xml:space="preserve">This form is to be completed </w:t>
+            </w:r>
+            <w:r>
+              <w:t>weekly</w:t>
+            </w:r>
+            <w:r>
+              <w:t xml:space="preserve"> by all student</w:t>
+            </w:r>
+            <w:r>
+              <w:t xml:space="preserve">s undertaking level 7 </w:t>
+            </w:r>
+            <w:r>
+              <w:t>project</w:t>
+            </w:r>
+            <w:r>
+              <w:t xml:space="preserve"> </w:t>
+            </w:r>
+          </w:p>
+        </w:tc>
+      </w:tr>
+      <w:tr>
+        <w:tc>
+          <w:tcPr>
+            <w:cnfStyle w:val="001000000000" w:firstRow="0" w:lastRow="0" w:firstColumn="1" w:lastColumn="0" w:oddVBand="0" w:evenVBand="0" w:oddHBand="0" w:evenHBand="0" w:firstRowFirstColumn="0" w:firstRowLastColumn="0" w:lastRowFirstColumn="0" w:lastRowLastColumn="0"/>
+            <w:tcW w:w="4503" w:type="dxa"/>
+            <w:gridSpan w:val="2"/>
+          </w:tcPr>
+          <w:p>
+            <w:r>
+              <w:t>Student Name: Liana Pak</w:t>
+            </w:r>
+          </w:p>
+        </w:tc>
+        <w:tc>
+          <w:tcPr>
+            <w:tcW w:w="4739" w:type="dxa"/>
+            <w:gridSpan w:val="4"/>
+          </w:tcPr>
+          <w:p>
+            <w:pPr>
+              <w:cnfStyle w:val="000000000000" w:firstRow="0" w:lastRow="0" w:firstColumn="0" w:lastColumn="0" w:oddVBand="0" w:evenVBand="0" w:oddHBand="0" w:evenHBand="0" w:firstRowFirstColumn="0" w:firstRowLastColumn="0" w:lastRowFirstColumn="0" w:lastRowLastColumn="0"/>
+              <w:rPr>
+                <w:b/>
+              </w:rPr>
+            </w:pPr>
+            <w:r>
+              <w:rPr>
+                <w:b/>
+              </w:rPr>
+              <w:t>Week beginning</w:t>
+            </w:r>
+            <w:r>
+              <w:rPr>
+                <w:b/>
+              </w:rPr>
+              <w:t xml:space="preserve"> </w:t>
+            </w:r>
+            <w:r>
+              <w:rPr>
+                <w:b/>
+              </w:rPr>
+              <w:t>(date):</w:t>
+            </w:r>
+            <w:r>
+              <w:rPr>
+                <w:b/>
+              </w:rPr>
+              <w:t xml:space="preserve"> </w:t>
+            </w:r>
+            <w:r>
+              <w:rPr>
+                <w:b/>
+              </w:rPr>
+              <w:t>26.</w:t>
+            </w:r>
+            <w:r>
+              <w:rPr>
+                <w:b/>
+              </w:rPr>
+              <w:t>0</w:t>
+            </w:r>
+            <w:r>
+              <w:rPr>
+                <w:b/>
+              </w:rPr>
+              <w:t>2</w:t>
+            </w:r>
+            <w:r>
+              <w:rPr>
+                <w:b/>
+              </w:rPr>
+              <w:t>.2018</w:t>
+            </w:r>
+          </w:p>
+        </w:tc>
+      </w:tr>
+      <w:tr>
+        <w:trPr>
+          <w:cnfStyle w:val="000000100000" w:firstRow="0" w:lastRow="0" w:firstColumn="0" w:lastColumn="0" w:oddVBand="0" w:evenVBand="0" w:oddHBand="1" w:evenHBand="0" w:firstRowFirstColumn="0" w:firstRowLastColumn="0" w:lastRowFirstColumn="0" w:lastRowLastColumn="0"/>
+        </w:trPr>
+        <w:tc>
+          <w:tcPr>
+            <w:cnfStyle w:val="001000000000" w:firstRow="0" w:lastRow="0" w:firstColumn="1" w:lastColumn="0" w:oddVBand="0" w:evenVBand="0" w:oddHBand="0" w:evenHBand="0" w:firstRowFirstColumn="0" w:firstRowLastColumn="0" w:lastRowFirstColumn="0" w:lastRowLastColumn="0"/>
+            <w:tcW w:w="9242" w:type="dxa"/>
+            <w:gridSpan w:val="6"/>
+          </w:tcPr>
+          <w:p>
+            <w:r>
+              <w:t>Course code and Name: DC304: Object Oriented System Analysis and Design</w:t>
+            </w:r>
+          </w:p>
+        </w:tc>
+      </w:tr>
+      <w:tr>
+        <w:tc>
+          <w:tcPr>
+            <w:cnfStyle w:val="001000000000" w:firstRow="0" w:lastRow="0" w:firstColumn="1" w:lastColumn="0" w:oddVBand="0" w:evenVBand="0" w:oddHBand="0" w:evenHBand="0" w:firstRowFirstColumn="0" w:firstRowLastColumn="0" w:lastRowFirstColumn="0" w:lastRowLastColumn="0"/>
+            <w:tcW w:w="9242" w:type="dxa"/>
+            <w:gridSpan w:val="6"/>
+          </w:tcPr>
+          <w:p>
+            <w:r>
+              <w:t>List all activities that you will undertake in relation to the project in the coming week.</w:t>
+            </w:r>
+          </w:p>
+        </w:tc>
+      </w:tr>
+      <w:tr>
+        <w:trPr>
+          <w:cnfStyle w:val="000000100000" w:firstRow="0" w:lastRow="0" w:firstColumn="0" w:lastColumn="0" w:oddVBand="0" w:evenVBand="0" w:oddHBand="1" w:evenHBand="0" w:firstRowFirstColumn="0" w:firstRowLastColumn="0" w:lastRowFirstColumn="0" w:lastRowLastColumn="0"/>
+          <w:trHeight w:val="504"/>
+        </w:trPr>
+        <w:tc>
+          <w:tcPr>
+            <w:cnfStyle w:val="001000000000" w:firstRow="0" w:lastRow="0" w:firstColumn="1" w:lastColumn="0" w:oddVBand="0" w:evenVBand="0" w:oddHBand="0" w:evenHBand="0" w:firstRowFirstColumn="0" w:firstRowLastColumn="0" w:lastRowFirstColumn="0" w:lastRowLastColumn="0"/>
+            <w:tcW w:w="675" w:type="dxa"/>
+          </w:tcPr>
+          <w:p>
+            <w:pPr>
+              <w:jc w:val="center"/>
+            </w:pPr>
+          </w:p>
+          <w:p>
+            <w:pPr>
+              <w:jc w:val="center"/>
+            </w:pPr>
+          </w:p>
+        </w:tc>
+        <w:tc>
+          <w:tcPr>
+            <w:tcW w:w="4418" w:type="dxa"/>
+            <w:gridSpan w:val="2"/>
+            <w:tcBorders>
+              <w:right w:val="single" w:sz="4" w:space="0" w:color="auto"/>
+            </w:tcBorders>
+          </w:tcPr>
+          <w:p>
+            <w:pPr>
+              <w:jc w:val="center"/>
+              <w:cnfStyle w:val="000000100000" w:firstRow="0" w:lastRow="0" w:firstColumn="0" w:lastColumn="0" w:oddVBand="0" w:evenVBand="0" w:oddHBand="1" w:evenHBand="0" w:firstRowFirstColumn="0" w:firstRowLastColumn="0" w:lastRowFirstColumn="0" w:lastRowLastColumn="0"/>
+            </w:pPr>
+          </w:p>
+          <w:p>
+            <w:pPr>
+              <w:jc w:val="center"/>
+              <w:cnfStyle w:val="000000100000" w:firstRow="0" w:lastRow="0" w:firstColumn="0" w:lastColumn="0" w:oddVBand="0" w:evenVBand="0" w:oddHBand="1" w:evenHBand="0" w:firstRowFirstColumn="0" w:firstRowLastColumn="0" w:lastRowFirstColumn="0" w:lastRowLastColumn="0"/>
+            </w:pPr>
+          </w:p>
+          <w:p>
+            <w:pPr>
+              <w:jc w:val="center"/>
+              <w:cnfStyle w:val="000000100000" w:firstRow="0" w:lastRow="0" w:firstColumn="0" w:lastColumn="0" w:oddVBand="0" w:evenVBand="0" w:oddHBand="1" w:evenHBand="0" w:firstRowFirstColumn="0" w:firstRowLastColumn="0" w:lastRowFirstColumn="0" w:lastRowLastColumn="0"/>
+            </w:pPr>
+            <w:r>
+              <w:t>Activity</w:t>
+            </w:r>
+          </w:p>
+        </w:tc>
+        <w:tc>
+          <w:tcPr>
+            <w:tcW w:w="1418" w:type="dxa"/>
+            <w:tcBorders>
+              <w:left w:val="single" w:sz="4" w:space="0" w:color="auto"/>
+              <w:right w:val="single" w:sz="4" w:space="0" w:color="auto"/>
+            </w:tcBorders>
+          </w:tcPr>
+          <w:p>
+            <w:pPr>
+              <w:jc w:val="center"/>
+              <w:cnfStyle w:val="000000100000" w:firstRow="0" w:lastRow="0" w:firstColumn="0" w:lastColumn="0" w:oddVBand="0" w:evenVBand="0" w:oddHBand="1" w:evenHBand="0" w:firstRowFirstColumn="0" w:firstRowLastColumn="0" w:lastRowFirstColumn="0" w:lastRowLastColumn="0"/>
+            </w:pPr>
+          </w:p>
+          <w:p>
+            <w:pPr>
+              <w:jc w:val="center"/>
+              <w:cnfStyle w:val="000000100000" w:firstRow="0" w:lastRow="0" w:firstColumn="0" w:lastColumn="0" w:oddVBand="0" w:evenVBand="0" w:oddHBand="1" w:evenHBand="0" w:firstRowFirstColumn="0" w:firstRowLastColumn="0" w:lastRowFirstColumn="0" w:lastRowLastColumn="0"/>
+            </w:pPr>
+          </w:p>
+          <w:p>
+            <w:pPr>
+              <w:jc w:val="center"/>
+              <w:cnfStyle w:val="000000100000" w:firstRow="0" w:lastRow="0" w:firstColumn="0" w:lastColumn="0" w:oddVBand="0" w:evenVBand="0" w:oddHBand="1" w:evenHBand="0" w:firstRowFirstColumn="0" w:firstRowLastColumn="0" w:lastRowFirstColumn="0" w:lastRowLastColumn="0"/>
+            </w:pPr>
+            <w:r>
+              <w:t>Estimated hours</w:t>
+            </w:r>
+          </w:p>
+        </w:tc>
+        <w:tc>
+          <w:tcPr>
+            <w:tcW w:w="1276" w:type="dxa"/>
+            <w:tcBorders>
+              <w:left w:val="single" w:sz="4" w:space="0" w:color="auto"/>
+              <w:right w:val="single" w:sz="4" w:space="0" w:color="auto"/>
+            </w:tcBorders>
+          </w:tcPr>
+          <w:p>
+            <w:pPr>
+              <w:jc w:val="center"/>
+              <w:cnfStyle w:val="000000100000" w:firstRow="0" w:lastRow="0" w:firstColumn="0" w:lastColumn="0" w:oddVBand="0" w:evenVBand="0" w:oddHBand="1" w:evenHBand="0" w:firstRowFirstColumn="0" w:firstRowLastColumn="0" w:lastRowFirstColumn="0" w:lastRowLastColumn="0"/>
+            </w:pPr>
+          </w:p>
+          <w:p>
+            <w:pPr>
+              <w:jc w:val="center"/>
+              <w:cnfStyle w:val="000000100000" w:firstRow="0" w:lastRow="0" w:firstColumn="0" w:lastColumn="0" w:oddVBand="0" w:evenVBand="0" w:oddHBand="1" w:evenHBand="0" w:firstRowFirstColumn="0" w:firstRowLastColumn="0" w:lastRowFirstColumn="0" w:lastRowLastColumn="0"/>
+            </w:pPr>
+            <w:r>
+              <w:t>Actual hours</w:t>
+            </w:r>
+          </w:p>
+          <w:p>
+            <w:pPr>
+              <w:jc w:val="center"/>
+              <w:cnfStyle w:val="000000100000" w:firstRow="0" w:lastRow="0" w:firstColumn="0" w:lastColumn="0" w:oddVBand="0" w:evenVBand="0" w:oddHBand="1" w:evenHBand="0" w:firstRowFirstColumn="0" w:firstRowLastColumn="0" w:lastRowFirstColumn="0" w:lastRowLastColumn="0"/>
+              <w:rPr>
+                <w:sz w:val="16"/>
+              </w:rPr>
+            </w:pPr>
+            <w:r>
+              <w:rPr>
+                <w:sz w:val="16"/>
+              </w:rPr>
+              <w:t>(enter on completion of the activity)</w:t>
+            </w:r>
+          </w:p>
+          <w:p>
+            <w:pPr>
+              <w:jc w:val="center"/>
+              <w:cnfStyle w:val="000000100000" w:firstRow="0" w:lastRow="0" w:firstColumn="0" w:lastColumn="0" w:oddVBand="0" w:evenVBand="0" w:oddHBand="1" w:evenHBand="0" w:firstRowFirstColumn="0" w:firstRowLastColumn="0" w:lastRowFirstColumn="0" w:lastRowLastColumn="0"/>
+            </w:pPr>
+          </w:p>
+        </w:tc>
+        <w:tc>
+          <w:tcPr>
+            <w:tcW w:w="1455" w:type="dxa"/>
+            <w:tcBorders>
+              <w:left w:val="single" w:sz="4" w:space="0" w:color="auto"/>
+            </w:tcBorders>
+          </w:tcPr>
+          <w:p>
+            <w:pPr>
+              <w:jc w:val="center"/>
+              <w:cnfStyle w:val="000000100000" w:firstRow="0" w:lastRow="0" w:firstColumn="0" w:lastColumn="0" w:oddVBand="0" w:evenVBand="0" w:oddHBand="1" w:evenHBand="0" w:firstRowFirstColumn="0" w:firstRowLastColumn="0" w:lastRowFirstColumn="0" w:lastRowLastColumn="0"/>
+            </w:pPr>
+          </w:p>
+          <w:p>
+            <w:pPr>
+              <w:jc w:val="center"/>
+              <w:cnfStyle w:val="000000100000" w:firstRow="0" w:lastRow="0" w:firstColumn="0" w:lastColumn="0" w:oddVBand="0" w:evenVBand="0" w:oddHBand="1" w:evenHBand="0" w:firstRowFirstColumn="0" w:firstRowLastColumn="0" w:lastRowFirstColumn="0" w:lastRowLastColumn="0"/>
+              <w:rPr>
+                <w:sz w:val="20"/>
+              </w:rPr>
+            </w:pPr>
+            <w:r>
+              <w:rPr>
+                <w:sz w:val="20"/>
+              </w:rPr>
+              <w:t>Completed/</w:t>
+            </w:r>
+          </w:p>
+          <w:p>
+            <w:pPr>
+              <w:jc w:val="center"/>
+              <w:cnfStyle w:val="000000100000" w:firstRow="0" w:lastRow="0" w:firstColumn="0" w:lastColumn="0" w:oddVBand="0" w:evenVBand="0" w:oddHBand="1" w:evenHBand="0" w:firstRowFirstColumn="0" w:firstRowLastColumn="0" w:lastRowFirstColumn="0" w:lastRowLastColumn="0"/>
+              <w:rPr>
+                <w:sz w:val="20"/>
+              </w:rPr>
+            </w:pPr>
+            <w:r>
+              <w:rPr>
+                <w:sz w:val="20"/>
+              </w:rPr>
+              <w:t>On going</w:t>
+            </w:r>
+          </w:p>
+          <w:p>
+            <w:pPr>
+              <w:jc w:val="center"/>
+              <w:cnfStyle w:val="000000100000" w:firstRow="0" w:lastRow="0" w:firstColumn="0" w:lastColumn="0" w:oddVBand="0" w:evenVBand="0" w:oddHBand="1" w:evenHBand="0" w:firstRowFirstColumn="0" w:firstRowLastColumn="0" w:lastRowFirstColumn="0" w:lastRowLastColumn="0"/>
+            </w:pPr>
+          </w:p>
+        </w:tc>
+      </w:tr>
+      <w:tr>
+        <w:tc>
+          <w:tcPr>
+            <w:cnfStyle w:val="001000000000" w:firstRow="0" w:lastRow="0" w:firstColumn="1" w:lastColumn="0" w:oddVBand="0" w:evenVBand="0" w:oddHBand="0" w:evenHBand="0" w:firstRowFirstColumn="0" w:firstRowLastColumn="0" w:lastRowFirstColumn="0" w:lastRowLastColumn="0"/>
+            <w:tcW w:w="675" w:type="dxa"/>
+          </w:tcPr>
+          <w:p>
+            <w:r>
+              <w:t>1.</w:t>
+            </w:r>
+          </w:p>
+        </w:tc>
+        <w:tc>
+          <w:tcPr>
+            <w:tcW w:w="4418" w:type="dxa"/>
+            <w:gridSpan w:val="2"/>
+            <w:tcBorders>
+              <w:right w:val="single" w:sz="4" w:space="0" w:color="auto"/>
+            </w:tcBorders>
+          </w:tcPr>
+          <w:p>
+            <w:pPr>
+              <w:cnfStyle w:val="000000000000" w:firstRow="0" w:lastRow="0" w:firstColumn="0" w:lastColumn="0" w:oddVBand="0" w:evenVBand="0" w:oddHBand="0" w:evenHBand="0" w:firstRowFirstColumn="0" w:firstRowLastColumn="0" w:lastRowFirstColumn="0" w:lastRowLastColumn="0"/>
+            </w:pPr>
+            <w:r>
+              <w:t>Drawing Use Case Diagram</w:t>
+            </w:r>
+          </w:p>
+          <w:p>
+            <w:pPr>
+              <w:cnfStyle w:val="000000000000" w:firstRow="0" w:lastRow="0" w:firstColumn="0" w:lastColumn="0" w:oddVBand="0" w:evenVBand="0" w:oddHBand="0" w:evenHBand="0" w:firstRowFirstColumn="0" w:firstRowLastColumn="0" w:lastRowFirstColumn="0" w:lastRowLastColumn="0"/>
+            </w:pPr>
+          </w:p>
+        </w:tc>
+        <w:tc>
+          <w:tcPr>
+            <w:tcW w:w="1418" w:type="dxa"/>
+            <w:tcBorders>
+              <w:left w:val="single" w:sz="4" w:space="0" w:color="auto"/>
+              <w:right w:val="single" w:sz="4" w:space="0" w:color="auto"/>
+            </w:tcBorders>
+          </w:tcPr>
+          <w:p>
+            <w:pPr>
+              <w:cnfStyle w:val="000000000000" w:firstRow="0" w:lastRow="0" w:firstColumn="0" w:lastColumn="0" w:oddVBand="0" w:evenVBand="0" w:oddHBand="0" w:evenHBand="0" w:firstRowFirstColumn="0" w:firstRowLastColumn="0" w:lastRowFirstColumn="0" w:lastRowLastColumn="0"/>
+            </w:pPr>
+            <w:r>
+              <w:t>1</w:t>
+            </w:r>
+          </w:p>
+          <w:p>
+            <w:pPr>
+              <w:cnfStyle w:val="000000000000" w:firstRow="0" w:lastRow="0" w:firstColumn="0" w:lastColumn="0" w:oddVBand="0" w:evenVBand="0" w:oddHBand="0" w:evenHBand="0" w:firstRowFirstColumn="0" w:firstRowLastColumn="0" w:lastRowFirstColumn="0" w:lastRowLastColumn="0"/>
+            </w:pPr>
+          </w:p>
+        </w:tc>
+        <w:tc>
+          <w:tcPr>
+            <w:tcW w:w="1276" w:type="dxa"/>
+            <w:tcBorders>
+              <w:left w:val="single" w:sz="4" w:space="0" w:color="auto"/>
+              <w:right w:val="single" w:sz="4" w:space="0" w:color="auto"/>
+            </w:tcBorders>
+          </w:tcPr>
+          <w:p>
+            <w:pPr>
+              <w:cnfStyle w:val="000000000000" w:firstRow="0" w:lastRow="0" w:firstColumn="0" w:lastColumn="0" w:oddVBand="0" w:evenVBand="0" w:oddHBand="0" w:evenHBand="0" w:firstRowFirstColumn="0" w:firstRowLastColumn="0" w:lastRowFirstColumn="0" w:lastRowLastColumn="0"/>
+            </w:pPr>
+          </w:p>
+          <w:p>
+            <w:pPr>
+              <w:cnfStyle w:val="000000000000" w:firstRow="0" w:lastRow="0" w:firstColumn="0" w:lastColumn="0" w:oddVBand="0" w:evenVBand="0" w:oddHBand="0" w:evenHBand="0" w:firstRowFirstColumn="0" w:firstRowLastColumn="0" w:lastRowFirstColumn="0" w:lastRowLastColumn="0"/>
+            </w:pPr>
+          </w:p>
+        </w:tc>
+        <w:tc>
+          <w:tcPr>
+            <w:tcW w:w="1455" w:type="dxa"/>
+            <w:tcBorders>
+              <w:left w:val="single" w:sz="4" w:space="0" w:color="auto"/>
+            </w:tcBorders>
+          </w:tcPr>
+          <w:p>
+            <w:pPr>
+              <w:cnfStyle w:val="000000000000" w:firstRow="0" w:lastRow="0" w:firstColumn="0" w:lastColumn="0" w:oddVBand="0" w:evenVBand="0" w:oddHBand="0" w:evenHBand="0" w:firstRowFirstColumn="0" w:firstRowLastColumn="0" w:lastRowFirstColumn="0" w:lastRowLastColumn="0"/>
+            </w:pPr>
+            <w:r>
+              <w:t>Completed</w:t>
+            </w:r>
+          </w:p>
+        </w:tc>
+      </w:tr>
+      <w:tr>
+        <w:trPr>
+          <w:cnfStyle w:val="000000100000" w:firstRow="0" w:lastRow="0" w:firstColumn="0" w:lastColumn="0" w:oddVBand="0" w:evenVBand="0" w:oddHBand="1" w:evenHBand="0" w:firstRowFirstColumn="0" w:firstRowLastColumn="0" w:lastRowFirstColumn="0" w:lastRowLastColumn="0"/>
+        </w:trPr>
+        <w:tc>
+          <w:tcPr>
+            <w:cnfStyle w:val="001000000000" w:firstRow="0" w:lastRow="0" w:firstColumn="1" w:lastColumn="0" w:oddVBand="0" w:evenVBand="0" w:oddHBand="0" w:evenHBand="0" w:firstRowFirstColumn="0" w:firstRowLastColumn="0" w:lastRowFirstColumn="0" w:lastRowLastColumn="0"/>
+            <w:tcW w:w="675" w:type="dxa"/>
+          </w:tcPr>
+          <w:p>
+            <w:r>
+              <w:t>2.</w:t>
+            </w:r>
+          </w:p>
+        </w:tc>
+        <w:tc>
+          <w:tcPr>
+            <w:tcW w:w="4418" w:type="dxa"/>
+            <w:gridSpan w:val="2"/>
+            <w:tcBorders>
+              <w:right w:val="single" w:sz="4" w:space="0" w:color="auto"/>
+            </w:tcBorders>
+          </w:tcPr>
+          <w:p>
+            <w:pPr>
+              <w:cnfStyle w:val="000000100000" w:firstRow="0" w:lastRow="0" w:firstColumn="0" w:lastColumn="0" w:oddVBand="0" w:evenVBand="0" w:oddHBand="1" w:evenHBand="0" w:firstRowFirstColumn="0" w:firstRowLastColumn="0" w:lastRowFirstColumn="0" w:lastRowLastColumn="0"/>
+            </w:pPr>
+            <w:r>
+              <w:t>Drawing ER-diagram, define data types</w:t>
+            </w:r>
+          </w:p>
+          <w:p>
+            <w:pPr>
+              <w:cnfStyle w:val="000000100000" w:firstRow="0" w:lastRow="0" w:firstColumn="0" w:lastColumn="0" w:oddVBand="0" w:evenVBand="0" w:oddHBand="1" w:evenHBand="0" w:firstRowFirstColumn="0" w:firstRowLastColumn="0" w:lastRowFirstColumn="0" w:lastRowLastColumn="0"/>
+            </w:pPr>
+          </w:p>
+        </w:tc>
+        <w:tc>
+          <w:tcPr>
+            <w:tcW w:w="1418" w:type="dxa"/>
+            <w:tcBorders>
+              <w:left w:val="single" w:sz="4" w:space="0" w:color="auto"/>
+              <w:right w:val="single" w:sz="4" w:space="0" w:color="auto"/>
+            </w:tcBorders>
+          </w:tcPr>
+          <w:p>
+            <w:pPr>
+              <w:cnfStyle w:val="000000100000" w:firstRow="0" w:lastRow="0" w:firstColumn="0" w:lastColumn="0" w:oddVBand="0" w:evenVBand="0" w:oddHBand="1" w:evenHBand="0" w:firstRowFirstColumn="0" w:firstRowLastColumn="0" w:lastRowFirstColumn="0" w:lastRowLastColumn="0"/>
+            </w:pPr>
+            <w:r>
+              <w:t>3</w:t>
+            </w:r>
+          </w:p>
+          <w:p>
+            <w:pPr>
+              <w:cnfStyle w:val="000000100000" w:firstRow="0" w:lastRow="0" w:firstColumn="0" w:lastColumn="0" w:oddVBand="0" w:evenVBand="0" w:oddHBand="1" w:evenHBand="0" w:firstRowFirstColumn="0" w:firstRowLastColumn="0" w:lastRowFirstColumn="0" w:lastRowLastColumn="0"/>
+            </w:pPr>
+          </w:p>
+        </w:tc>
+        <w:tc>
+          <w:tcPr>
+            <w:tcW w:w="1276" w:type="dxa"/>
+            <w:tcBorders>
+              <w:left w:val="single" w:sz="4" w:space="0" w:color="auto"/>
+              <w:right w:val="single" w:sz="4" w:space="0" w:color="auto"/>
+            </w:tcBorders>
+          </w:tcPr>
+          <w:p>
+            <w:pPr>
+              <w:cnfStyle w:val="000000100000" w:firstRow="0" w:lastRow="0" w:firstColumn="0" w:lastColumn="0" w:oddVBand="0" w:evenVBand="0" w:oddHBand="1" w:evenHBand="0" w:firstRowFirstColumn="0" w:firstRowLastColumn="0" w:lastRowFirstColumn="0" w:lastRowLastColumn="0"/>
+            </w:pPr>
+            <w:r>
+              <w:t>3</w:t>
+            </w:r>
+          </w:p>
+          <w:p>
+            <w:pPr>
+              <w:cnfStyle w:val="000000100000" w:firstRow="0" w:lastRow="0" w:firstColumn="0" w:lastColumn="0" w:oddVBand="0" w:evenVBand="0" w:oddHBand="1" w:evenHBand="0" w:firstRowFirstColumn="0" w:firstRowLastColumn="0" w:lastRowFirstColumn="0" w:lastRowLastColumn="0"/>
+            </w:pPr>
+          </w:p>
+        </w:tc>
+        <w:tc>
+          <w:tcPr>
+            <w:tcW w:w="1455" w:type="dxa"/>
+            <w:tcBorders>
+              <w:left w:val="single" w:sz="4" w:space="0" w:color="auto"/>
+            </w:tcBorders>
+          </w:tcPr>
+          <w:p>
+            <w:pPr>
+              <w:cnfStyle w:val="000000100000" w:firstRow="0" w:lastRow="0" w:firstColumn="0" w:lastColumn="0" w:oddVBand="0" w:evenVBand="0" w:oddHBand="1" w:evenHBand="0" w:firstRowFirstColumn="0" w:firstRowLastColumn="0" w:lastRowFirstColumn="0" w:lastRowLastColumn="0"/>
+            </w:pPr>
+            <w:r>
+              <w:t>Completed</w:t>
+            </w:r>
+          </w:p>
+        </w:tc>
+      </w:tr>
+      <w:tr>
+        <w:tc>
+          <w:tcPr>
+            <w:cnfStyle w:val="001000000000" w:firstRow="0" w:lastRow="0" w:firstColumn="1" w:lastColumn="0" w:oddVBand="0" w:evenVBand="0" w:oddHBand="0" w:evenHBand="0" w:firstRowFirstColumn="0" w:firstRowLastColumn="0" w:lastRowFirstColumn="0" w:lastRowLastColumn="0"/>
+            <w:tcW w:w="675" w:type="dxa"/>
+          </w:tcPr>
+          <w:p>
+            <w:r>
+              <w:t>3.</w:t>
+            </w:r>
+          </w:p>
+        </w:tc>
+        <w:tc>
+          <w:tcPr>
+            <w:tcW w:w="4418" w:type="dxa"/>
+            <w:gridSpan w:val="2"/>
+            <w:tcBorders>
+              <w:right w:val="single" w:sz="4" w:space="0" w:color="auto"/>
+            </w:tcBorders>
+          </w:tcPr>
+          <w:p>
+            <w:pPr>
+              <w:cnfStyle w:val="000000000000" w:firstRow="0" w:lastRow="0" w:firstColumn="0" w:lastColumn="0" w:oddVBand="0" w:evenVBand="0" w:oddHBand="0" w:evenHBand="0" w:firstRowFirstColumn="0" w:firstRowLastColumn="0" w:lastRowFirstColumn="0" w:lastRowLastColumn="0"/>
+            </w:pPr>
+          </w:p>
+        </w:tc>
+        <w:tc>
+          <w:tcPr>
+            <w:tcW w:w="1418" w:type="dxa"/>
+            <w:tcBorders>
+              <w:left w:val="single" w:sz="4" w:space="0" w:color="auto"/>
+              <w:right w:val="single" w:sz="4" w:space="0" w:color="auto"/>
+            </w:tcBorders>
+          </w:tcPr>
+          <w:p>
+            <w:pPr>
+              <w:cnfStyle w:val="000000000000" w:firstRow="0" w:lastRow="0" w:firstColumn="0" w:lastColumn="0" w:oddVBand="0" w:evenVBand="0" w:oddHBand="0" w:evenHBand="0" w:firstRowFirstColumn="0" w:firstRowLastColumn="0" w:lastRowFirstColumn="0" w:lastRowLastColumn="0"/>
+            </w:pPr>
+          </w:p>
+        </w:tc>
+        <w:tc>
+          <w:tcPr>
+            <w:tcW w:w="1276" w:type="dxa"/>
+            <w:tcBorders>
+              <w:left w:val="single" w:sz="4" w:space="0" w:color="auto"/>
+              <w:right w:val="single" w:sz="4" w:space="0" w:color="auto"/>
+            </w:tcBorders>
+          </w:tcPr>
+          <w:p>
+            <w:pPr>
+              <w:cnfStyle w:val="000000000000" w:firstRow="0" w:lastRow="0" w:firstColumn="0" w:lastColumn="0" w:oddVBand="0" w:evenVBand="0" w:oddHBand="0" w:evenHBand="0" w:firstRowFirstColumn="0" w:firstRowLastColumn="0" w:lastRowFirstColumn="0" w:lastRowLastColumn="0"/>
+            </w:pPr>
+          </w:p>
+        </w:tc>
+        <w:tc>
+          <w:tcPr>
+            <w:tcW w:w="1455" w:type="dxa"/>
+            <w:tcBorders>
+              <w:left w:val="single" w:sz="4" w:space="0" w:color="auto"/>
+            </w:tcBorders>
+          </w:tcPr>
+          <w:p>
+            <w:pPr>
+              <w:cnfStyle w:val="000000000000" w:firstRow="0" w:lastRow="0" w:firstColumn="0" w:lastColumn="0" w:oddVBand="0" w:evenVBand="0" w:oddHBand="0" w:evenHBand="0" w:firstRowFirstColumn="0" w:firstRowLastColumn="0" w:lastRowFirstColumn="0" w:lastRowLastColumn="0"/>
+            </w:pPr>
+          </w:p>
+        </w:tc>
+      </w:tr>
+      <w:tr>
+        <w:trPr>
+          <w:cnfStyle w:val="000000100000" w:firstRow="0" w:lastRow="0" w:firstColumn="0" w:lastColumn="0" w:oddVBand="0" w:evenVBand="0" w:oddHBand="1" w:evenHBand="0" w:firstRowFirstColumn="0" w:firstRowLastColumn="0" w:lastRowFirstColumn="0" w:lastRowLastColumn="0"/>
+        </w:trPr>
+        <w:tc>
+          <w:tcPr>
+            <w:cnfStyle w:val="001000000000" w:firstRow="0" w:lastRow="0" w:firstColumn="1" w:lastColumn="0" w:oddVBand="0" w:evenVBand="0" w:oddHBand="0" w:evenHBand="0" w:firstRowFirstColumn="0" w:firstRowLastColumn="0" w:lastRowFirstColumn="0" w:lastRowLastColumn="0"/>
+            <w:tcW w:w="675" w:type="dxa"/>
+          </w:tcPr>
+          <w:p>
+            <w:r>
+              <w:t>4.</w:t>
+            </w:r>
+          </w:p>
+        </w:tc>
+        <w:tc>
+          <w:tcPr>
+            <w:tcW w:w="4418" w:type="dxa"/>
+            <w:gridSpan w:val="2"/>
+            <w:tcBorders>
+              <w:right w:val="single" w:sz="4" w:space="0" w:color="auto"/>
+            </w:tcBorders>
+          </w:tcPr>
+          <w:p>
+            <w:pPr>
+              <w:cnfStyle w:val="000000100000" w:firstRow="0" w:lastRow="0" w:firstColumn="0" w:lastColumn="0" w:oddVBand="0" w:evenVBand="0" w:oddHBand="1" w:evenHBand="0" w:firstRowFirstColumn="0" w:firstRowLastColumn="0" w:lastRowFirstColumn="0" w:lastRowLastColumn="0"/>
+            </w:pPr>
+          </w:p>
+        </w:tc>
+        <w:tc>
+          <w:tcPr>
+            <w:tcW w:w="1418" w:type="dxa"/>
+            <w:tcBorders>
+              <w:left w:val="single" w:sz="4" w:space="0" w:color="auto"/>
+              <w:right w:val="single" w:sz="4" w:space="0" w:color="auto"/>
+            </w:tcBorders>
+          </w:tcPr>
+          <w:p>
+            <w:pPr>
+              <w:cnfStyle w:val="000000100000" w:firstRow="0" w:lastRow="0" w:firstColumn="0" w:lastColumn="0" w:oddVBand="0" w:evenVBand="0" w:oddHBand="1" w:evenHBand="0" w:firstRowFirstColumn="0" w:firstRowLastColumn="0" w:lastRowFirstColumn="0" w:lastRowLastColumn="0"/>
+            </w:pPr>
+          </w:p>
+        </w:tc>
+        <w:tc>
+          <w:tcPr>
+            <w:tcW w:w="1276" w:type="dxa"/>
+            <w:tcBorders>
+              <w:left w:val="single" w:sz="4" w:space="0" w:color="auto"/>
+              <w:right w:val="single" w:sz="4" w:space="0" w:color="auto"/>
+            </w:tcBorders>
+          </w:tcPr>
+          <w:p>
+            <w:pPr>
+              <w:cnfStyle w:val="000000100000" w:firstRow="0" w:lastRow="0" w:firstColumn="0" w:lastColumn="0" w:oddVBand="0" w:evenVBand="0" w:oddHBand="1" w:evenHBand="0" w:firstRowFirstColumn="0" w:firstRowLastColumn="0" w:lastRowFirstColumn="0" w:lastRowLastColumn="0"/>
+            </w:pPr>
+          </w:p>
+        </w:tc>
+        <w:tc>
+          <w:tcPr>
+            <w:tcW w:w="1455" w:type="dxa"/>
+            <w:tcBorders>
+              <w:left w:val="single" w:sz="4" w:space="0" w:color="auto"/>
+            </w:tcBorders>
+          </w:tcPr>
+          <w:p>
+            <w:pPr>
+              <w:cnfStyle w:val="000000100000" w:firstRow="0" w:lastRow="0" w:firstColumn="0" w:lastColumn="0" w:oddVBand="0" w:evenVBand="0" w:oddHBand="1" w:evenHBand="0" w:firstRowFirstColumn="0" w:firstRowLastColumn="0" w:lastRowFirstColumn="0" w:lastRowLastColumn="0"/>
+            </w:pPr>
+          </w:p>
+        </w:tc>
+      </w:tr>
+      <w:tr>
+        <w:trPr>
+          <w:trHeight w:val="397"/>
+        </w:trPr>
+        <w:tc>
+          <w:tcPr>
+            <w:cnfStyle w:val="001000000000" w:firstRow="0" w:lastRow="0" w:firstColumn="1" w:lastColumn="0" w:oddVBand="0" w:evenVBand="0" w:oddHBand="0" w:evenHBand="0" w:firstRowFirstColumn="0" w:firstRowLastColumn="0" w:lastRowFirstColumn="0" w:lastRowLastColumn="0"/>
+            <w:tcW w:w="675" w:type="dxa"/>
+          </w:tcPr>
+          <w:p>
+            <w:r>
+              <w:t>5.</w:t>
+            </w:r>
+          </w:p>
+        </w:tc>
+        <w:tc>
+          <w:tcPr>
+            <w:tcW w:w="4418" w:type="dxa"/>
+            <w:gridSpan w:val="2"/>
+            <w:tcBorders>
+              <w:right w:val="single" w:sz="4" w:space="0" w:color="auto"/>
+            </w:tcBorders>
+          </w:tcPr>
+          <w:p>
+            <w:pPr>
+              <w:cnfStyle w:val="000000000000" w:firstRow="0" w:lastRow="0" w:firstColumn="0" w:lastColumn="0" w:oddVBand="0" w:evenVBand="0" w:oddHBand="0" w:evenHBand="0" w:firstRowFirstColumn="0" w:firstRowLastColumn="0" w:lastRowFirstColumn="0" w:lastRowLastColumn="0"/>
+            </w:pPr>
+          </w:p>
+        </w:tc>
+        <w:tc>
+          <w:tcPr>
+            <w:tcW w:w="1418" w:type="dxa"/>
+            <w:tcBorders>
+              <w:left w:val="single" w:sz="4" w:space="0" w:color="auto"/>
+              <w:right w:val="single" w:sz="4" w:space="0" w:color="auto"/>
+            </w:tcBorders>
+          </w:tcPr>
+          <w:p>
+            <w:pPr>
+              <w:cnfStyle w:val="000000000000" w:firstRow="0" w:lastRow="0" w:firstColumn="0" w:lastColumn="0" w:oddVBand="0" w:evenVBand="0" w:oddHBand="0" w:evenHBand="0" w:firstRowFirstColumn="0" w:firstRowLastColumn="0" w:lastRowFirstColumn="0" w:lastRowLastColumn="0"/>
+            </w:pPr>
+          </w:p>
+        </w:tc>
+        <w:tc>
+          <w:tcPr>
+            <w:tcW w:w="1276" w:type="dxa"/>
+            <w:tcBorders>
+              <w:left w:val="single" w:sz="4" w:space="0" w:color="auto"/>
+              <w:right w:val="single" w:sz="4" w:space="0" w:color="auto"/>
+            </w:tcBorders>
+          </w:tcPr>
+          <w:p>
+            <w:pPr>
+              <w:cnfStyle w:val="000000000000" w:firstRow="0" w:lastRow="0" w:firstColumn="0" w:lastColumn="0" w:oddVBand="0" w:evenVBand="0" w:oddHBand="0" w:evenHBand="0" w:firstRowFirstColumn="0" w:firstRowLastColumn="0" w:lastRowFirstColumn="0" w:lastRowLastColumn="0"/>
+            </w:pPr>
+          </w:p>
+        </w:tc>
+        <w:tc>
+          <w:tcPr>
+            <w:tcW w:w="1455" w:type="dxa"/>
+            <w:tcBorders>
+              <w:left w:val="single" w:sz="4" w:space="0" w:color="auto"/>
+            </w:tcBorders>
+          </w:tcPr>
+          <w:p>
+            <w:pPr>
+              <w:cnfStyle w:val="000000000000" w:firstRow="0" w:lastRow="0" w:firstColumn="0" w:lastColumn="0" w:oddVBand="0" w:evenVBand="0" w:oddHBand="0" w:evenHBand="0" w:firstRowFirstColumn="0" w:firstRowLastColumn="0" w:lastRowFirstColumn="0" w:lastRowLastColumn="0"/>
+            </w:pPr>
+          </w:p>
+        </w:tc>
+      </w:tr>
+      <w:tr>
+        <w:trPr>
+          <w:cnfStyle w:val="000000100000" w:firstRow="0" w:lastRow="0" w:firstColumn="0" w:lastColumn="0" w:oddVBand="0" w:evenVBand="0" w:oddHBand="1" w:evenHBand="0" w:firstRowFirstColumn="0" w:firstRowLastColumn="0" w:lastRowFirstColumn="0" w:lastRowLastColumn="0"/>
+          <w:trHeight w:val="442"/>
+        </w:trPr>
+        <w:tc>
+          <w:tcPr>
+            <w:cnfStyle w:val="001000000000" w:firstRow="0" w:lastRow="0" w:firstColumn="1" w:lastColumn="0" w:oddVBand="0" w:evenVBand="0" w:oddHBand="0" w:evenHBand="0" w:firstRowFirstColumn="0" w:firstRowLastColumn="0" w:lastRowFirstColumn="0" w:lastRowLastColumn="0"/>
+            <w:tcW w:w="675" w:type="dxa"/>
+          </w:tcPr>
+          <w:p>
+            <w:r>
+              <w:t>6.</w:t>
+            </w:r>
+          </w:p>
+        </w:tc>
+        <w:tc>
+          <w:tcPr>
+            <w:tcW w:w="4418" w:type="dxa"/>
+            <w:gridSpan w:val="2"/>
+            <w:tcBorders>
+              <w:right w:val="single" w:sz="4" w:space="0" w:color="auto"/>
+            </w:tcBorders>
+          </w:tcPr>
+          <w:p>
+            <w:pPr>
+              <w:cnfStyle w:val="000000100000" w:firstRow="0" w:lastRow="0" w:firstColumn="0" w:lastColumn="0" w:oddVBand="0" w:evenVBand="0" w:oddHBand="1" w:evenHBand="0" w:firstRowFirstColumn="0" w:firstRowLastColumn="0" w:lastRowFirstColumn="0" w:lastRowLastColumn="0"/>
+            </w:pPr>
+          </w:p>
+        </w:tc>
+        <w:tc>
+          <w:tcPr>
+            <w:tcW w:w="1418" w:type="dxa"/>
+            <w:tcBorders>
+              <w:left w:val="single" w:sz="4" w:space="0" w:color="auto"/>
+              <w:right w:val="single" w:sz="4" w:space="0" w:color="auto"/>
+            </w:tcBorders>
+          </w:tcPr>
+          <w:p>
+            <w:pPr>
+              <w:cnfStyle w:val="000000100000" w:firstRow="0" w:lastRow="0" w:firstColumn="0" w:lastColumn="0" w:oddVBand="0" w:evenVBand="0" w:oddHBand="1" w:evenHBand="0" w:firstRowFirstColumn="0" w:firstRowLastColumn="0" w:lastRowFirstColumn="0" w:lastRowLastColumn="0"/>
+            </w:pPr>
+          </w:p>
+        </w:tc>
+        <w:tc>
+          <w:tcPr>
+            <w:tcW w:w="1276" w:type="dxa"/>
+            <w:tcBorders>
+              <w:left w:val="single" w:sz="4" w:space="0" w:color="auto"/>
+              <w:right w:val="single" w:sz="4" w:space="0" w:color="auto"/>
+            </w:tcBorders>
+          </w:tcPr>
+          <w:p>
+            <w:pPr>
+              <w:cnfStyle w:val="000000100000" w:firstRow="0" w:lastRow="0" w:firstColumn="0" w:lastColumn="0" w:oddVBand="0" w:evenVBand="0" w:oddHBand="1" w:evenHBand="0" w:firstRowFirstColumn="0" w:firstRowLastColumn="0" w:lastRowFirstColumn="0" w:lastRowLastColumn="0"/>
+            </w:pPr>
+          </w:p>
+        </w:tc>
+        <w:tc>
+          <w:tcPr>
+            <w:tcW w:w="1455" w:type="dxa"/>
+            <w:tcBorders>
+              <w:left w:val="single" w:sz="4" w:space="0" w:color="auto"/>
+            </w:tcBorders>
+          </w:tcPr>
+          <w:p>
+            <w:pPr>
+              <w:cnfStyle w:val="000000100000" w:firstRow="0" w:lastRow="0" w:firstColumn="0" w:lastColumn="0" w:oddVBand="0" w:evenVBand="0" w:oddHBand="1" w:evenHBand="0" w:firstRowFirstColumn="0" w:firstRowLastColumn="0" w:lastRowFirstColumn="0" w:lastRowLastColumn="0"/>
+            </w:pPr>
+          </w:p>
+        </w:tc>
+      </w:tr>
+      <w:tr>
+        <w:trPr>
+          <w:trHeight w:val="486"/>
+        </w:trPr>
+        <w:tc>
+          <w:tcPr>
+            <w:cnfStyle w:val="001000000000" w:firstRow="0" w:lastRow="0" w:firstColumn="1" w:lastColumn="0" w:oddVBand="0" w:evenVBand="0" w:oddHBand="0" w:evenHBand="0" w:firstRowFirstColumn="0" w:firstRowLastColumn="0" w:lastRowFirstColumn="0" w:lastRowLastColumn="0"/>
+            <w:tcW w:w="675" w:type="dxa"/>
+          </w:tcPr>
+          <w:p>
+            <w:r>
+              <w:t>7.</w:t>
+            </w:r>
+          </w:p>
+        </w:tc>
+        <w:tc>
+          <w:tcPr>
+            <w:tcW w:w="4418" w:type="dxa"/>
+            <w:gridSpan w:val="2"/>
+            <w:tcBorders>
+              <w:right w:val="single" w:sz="4" w:space="0" w:color="auto"/>
+            </w:tcBorders>
+          </w:tcPr>
+          <w:p>
+            <w:pPr>
+              <w:cnfStyle w:val="000000000000" w:firstRow="0" w:lastRow="0" w:firstColumn="0" w:lastColumn="0" w:oddVBand="0" w:evenVBand="0" w:oddHBand="0" w:evenHBand="0" w:firstRowFirstColumn="0" w:firstRowLastColumn="0" w:lastRowFirstColumn="0" w:lastRowLastColumn="0"/>
+            </w:pPr>
+          </w:p>
+        </w:tc>
+        <w:tc>
+          <w:tcPr>
+            <w:tcW w:w="1418" w:type="dxa"/>
+            <w:tcBorders>
+              <w:left w:val="single" w:sz="4" w:space="0" w:color="auto"/>
+              <w:right w:val="single" w:sz="4" w:space="0" w:color="auto"/>
+            </w:tcBorders>
+          </w:tcPr>
+          <w:p>
+            <w:pPr>
+              <w:cnfStyle w:val="000000000000" w:firstRow="0" w:lastRow="0" w:firstColumn="0" w:lastColumn="0" w:oddVBand="0" w:evenVBand="0" w:oddHBand="0" w:evenHBand="0" w:firstRowFirstColumn="0" w:firstRowLastColumn="0" w:lastRowFirstColumn="0" w:lastRowLastColumn="0"/>
+            </w:pPr>
+          </w:p>
+        </w:tc>
+        <w:tc>
+          <w:tcPr>
+            <w:tcW w:w="1276" w:type="dxa"/>
+            <w:tcBorders>
+              <w:left w:val="single" w:sz="4" w:space="0" w:color="auto"/>
+              <w:right w:val="single" w:sz="4" w:space="0" w:color="auto"/>
+            </w:tcBorders>
+          </w:tcPr>
+          <w:p>
+            <w:pPr>
+              <w:cnfStyle w:val="000000000000" w:firstRow="0" w:lastRow="0" w:firstColumn="0" w:lastColumn="0" w:oddVBand="0" w:evenVBand="0" w:oddHBand="0" w:evenHBand="0" w:firstRowFirstColumn="0" w:firstRowLastColumn="0" w:lastRowFirstColumn="0" w:lastRowLastColumn="0"/>
+            </w:pPr>
+          </w:p>
+        </w:tc>
+        <w:tc>
+          <w:tcPr>
+            <w:tcW w:w="1455" w:type="dxa"/>
+            <w:tcBorders>
+              <w:left w:val="single" w:sz="4" w:space="0" w:color="auto"/>
+            </w:tcBorders>
+          </w:tcPr>
+          <w:p>
+            <w:pPr>
+              <w:cnfStyle w:val="000000000000" w:firstRow="0" w:lastRow="0" w:firstColumn="0" w:lastColumn="0" w:oddVBand="0" w:evenVBand="0" w:oddHBand="0" w:evenHBand="0" w:firstRowFirstColumn="0" w:firstRowLastColumn="0" w:lastRowFirstColumn="0" w:lastRowLastColumn="0"/>
+            </w:pPr>
+          </w:p>
+        </w:tc>
+      </w:tr>
+      <w:tr>
+        <w:trPr>
+          <w:cnfStyle w:val="000000100000" w:firstRow="0" w:lastRow="0" w:firstColumn="0" w:lastColumn="0" w:oddVBand="0" w:evenVBand="0" w:oddHBand="1" w:evenHBand="0" w:firstRowFirstColumn="0" w:firstRowLastColumn="0" w:lastRowFirstColumn="0" w:lastRowLastColumn="0"/>
+          <w:trHeight w:val="353"/>
+        </w:trPr>
+        <w:tc>
+          <w:tcPr>
+            <w:cnfStyle w:val="001000000000" w:firstRow="0" w:lastRow="0" w:firstColumn="1" w:lastColumn="0" w:oddVBand="0" w:evenVBand="0" w:oddHBand="0" w:evenHBand="0" w:firstRowFirstColumn="0" w:firstRowLastColumn="0" w:lastRowFirstColumn="0" w:lastRowLastColumn="0"/>
+            <w:tcW w:w="675" w:type="dxa"/>
+          </w:tcPr>
+          <w:p>
+            <w:r>
               <w:t>8.</w:t>
             </w:r>
           </w:p>
         </w:tc>
         <w:tc>
           <w:tcPr>
-            <w:tcW w:w="5103" w:type="dxa"/>
+            <w:tcW w:w="4418" w:type="dxa"/>
             <w:gridSpan w:val="2"/>
             <w:tcBorders>
               <w:right w:val="single" w:sz="4" w:space="0" w:color="auto"/>
@@ -965,35 +1662,1048 @@
         </w:tc>
         <w:tc>
           <w:tcPr>
-            <w:tcW w:w="1134" w:type="dxa"/>
-            <w:tcBorders>
-              <w:left w:val="single" w:sz="4" w:space="0" w:color="auto"/>
-              <w:right w:val="single" w:sz="4" w:space="0" w:color="auto"/>
-            </w:tcBorders>
-          </w:tcPr>
-          <w:p>
-            <w:pPr>
-              <w:cnfStyle w:val="000000100000" w:firstRow="0" w:lastRow="0" w:firstColumn="0" w:lastColumn="0" w:oddVBand="0" w:evenVBand="0" w:oddHBand="1" w:evenHBand="0" w:firstRowFirstColumn="0" w:firstRowLastColumn="0" w:lastRowFirstColumn="0" w:lastRowLastColumn="0"/>
-            </w:pPr>
-          </w:p>
-        </w:tc>
-        <w:tc>
-          <w:tcPr>
-            <w:tcW w:w="1134" w:type="dxa"/>
-            <w:tcBorders>
-              <w:left w:val="single" w:sz="4" w:space="0" w:color="auto"/>
-              <w:right w:val="single" w:sz="4" w:space="0" w:color="auto"/>
-            </w:tcBorders>
-          </w:tcPr>
-          <w:p>
-            <w:pPr>
-              <w:cnfStyle w:val="000000100000" w:firstRow="0" w:lastRow="0" w:firstColumn="0" w:lastColumn="0" w:oddVBand="0" w:evenVBand="0" w:oddHBand="1" w:evenHBand="0" w:firstRowFirstColumn="0" w:firstRowLastColumn="0" w:lastRowFirstColumn="0" w:lastRowLastColumn="0"/>
-            </w:pPr>
-          </w:p>
-        </w:tc>
-        <w:tc>
-          <w:tcPr>
-            <w:tcW w:w="1196" w:type="dxa"/>
+            <w:tcW w:w="1418" w:type="dxa"/>
+            <w:tcBorders>
+              <w:left w:val="single" w:sz="4" w:space="0" w:color="auto"/>
+              <w:right w:val="single" w:sz="4" w:space="0" w:color="auto"/>
+            </w:tcBorders>
+          </w:tcPr>
+          <w:p>
+            <w:pPr>
+              <w:cnfStyle w:val="000000100000" w:firstRow="0" w:lastRow="0" w:firstColumn="0" w:lastColumn="0" w:oddVBand="0" w:evenVBand="0" w:oddHBand="1" w:evenHBand="0" w:firstRowFirstColumn="0" w:firstRowLastColumn="0" w:lastRowFirstColumn="0" w:lastRowLastColumn="0"/>
+            </w:pPr>
+          </w:p>
+        </w:tc>
+        <w:tc>
+          <w:tcPr>
+            <w:tcW w:w="1276" w:type="dxa"/>
+            <w:tcBorders>
+              <w:left w:val="single" w:sz="4" w:space="0" w:color="auto"/>
+              <w:right w:val="single" w:sz="4" w:space="0" w:color="auto"/>
+            </w:tcBorders>
+          </w:tcPr>
+          <w:p>
+            <w:pPr>
+              <w:cnfStyle w:val="000000100000" w:firstRow="0" w:lastRow="0" w:firstColumn="0" w:lastColumn="0" w:oddVBand="0" w:evenVBand="0" w:oddHBand="1" w:evenHBand="0" w:firstRowFirstColumn="0" w:firstRowLastColumn="0" w:lastRowFirstColumn="0" w:lastRowLastColumn="0"/>
+            </w:pPr>
+          </w:p>
+        </w:tc>
+        <w:tc>
+          <w:tcPr>
+            <w:tcW w:w="1455" w:type="dxa"/>
+            <w:tcBorders>
+              <w:left w:val="single" w:sz="4" w:space="0" w:color="auto"/>
+            </w:tcBorders>
+          </w:tcPr>
+          <w:p>
+            <w:pPr>
+              <w:cnfStyle w:val="000000100000" w:firstRow="0" w:lastRow="0" w:firstColumn="0" w:lastColumn="0" w:oddVBand="0" w:evenVBand="0" w:oddHBand="1" w:evenHBand="0" w:firstRowFirstColumn="0" w:firstRowLastColumn="0" w:lastRowFirstColumn="0" w:lastRowLastColumn="0"/>
+            </w:pPr>
+          </w:p>
+        </w:tc>
+      </w:tr>
+      <w:tr>
+        <w:trPr>
+          <w:trHeight w:val="2647"/>
+        </w:trPr>
+        <w:tc>
+          <w:tcPr>
+            <w:cnfStyle w:val="001000000000" w:firstRow="0" w:lastRow="0" w:firstColumn="1" w:lastColumn="0" w:oddVBand="0" w:evenVBand="0" w:oddHBand="0" w:evenHBand="0" w:firstRowFirstColumn="0" w:firstRowLastColumn="0" w:lastRowFirstColumn="0" w:lastRowLastColumn="0"/>
+            <w:tcW w:w="9242" w:type="dxa"/>
+            <w:gridSpan w:val="6"/>
+          </w:tcPr>
+          <w:p>
+            <w:pPr>
+              <w:rPr>
+                <w:u w:val="single"/>
+              </w:rPr>
+            </w:pPr>
+          </w:p>
+          <w:p>
+            <w:pPr>
+              <w:rPr>
+                <w:u w:val="single"/>
+              </w:rPr>
+            </w:pPr>
+            <w:r>
+              <w:rPr>
+                <w:u w:val="single"/>
+              </w:rPr>
+              <w:t>Lecture</w:t>
+            </w:r>
+            <w:bookmarkStart w:id="0" w:name="_GoBack"/>
+            <w:bookmarkEnd w:id="0"/>
+            <w:r>
+              <w:rPr>
+                <w:u w:val="single"/>
+              </w:rPr>
+              <w:t>r comments</w:t>
+            </w:r>
+          </w:p>
+        </w:tc>
+      </w:tr>
+    </w:tbl>
+    <w:p/>
+    <w:p>
+      <w:r>
+        <w:br w:type="page"/>
+      </w:r>
+    </w:p>
+    <w:tbl>
+      <w:tblPr>
+        <w:tblStyle w:val="LightList"/>
+        <w:tblW w:w="9242" w:type="dxa"/>
+        <w:tblLayout w:type="fixed"/>
+        <w:tblLook w:val="04A0" w:firstRow="1" w:lastRow="0" w:firstColumn="1" w:lastColumn="0" w:noHBand="0" w:noVBand="1"/>
+      </w:tblPr>
+      <w:tblGrid>
+        <w:gridCol w:w="675"/>
+        <w:gridCol w:w="3828"/>
+        <w:gridCol w:w="590"/>
+        <w:gridCol w:w="1418"/>
+        <w:gridCol w:w="1276"/>
+        <w:gridCol w:w="1455"/>
+      </w:tblGrid>
+      <w:tr>
+        <w:trPr>
+          <w:cnfStyle w:val="100000000000" w:firstRow="1" w:lastRow="0" w:firstColumn="0" w:lastColumn="0" w:oddVBand="0" w:evenVBand="0" w:oddHBand="0" w:evenHBand="0" w:firstRowFirstColumn="0" w:firstRowLastColumn="0" w:lastRowFirstColumn="0" w:lastRowLastColumn="0"/>
+          <w:trHeight w:val="620"/>
+        </w:trPr>
+        <w:tc>
+          <w:tcPr>
+            <w:cnfStyle w:val="001000000000" w:firstRow="0" w:lastRow="0" w:firstColumn="1" w:lastColumn="0" w:oddVBand="0" w:evenVBand="0" w:oddHBand="0" w:evenHBand="0" w:firstRowFirstColumn="0" w:firstRowLastColumn="0" w:lastRowFirstColumn="0" w:lastRowLastColumn="0"/>
+            <w:tcW w:w="9242" w:type="dxa"/>
+            <w:gridSpan w:val="6"/>
+          </w:tcPr>
+          <w:p>
+            <w:pPr>
+              <w:jc w:val="center"/>
+              <w:rPr>
+                <w:sz w:val="36"/>
+              </w:rPr>
+            </w:pPr>
+            <w:r>
+              <w:rPr>
+                <w:sz w:val="36"/>
+              </w:rPr>
+              <w:lastRenderedPageBreak/>
+              <w:t>NTEC Project Activity Record</w:t>
+            </w:r>
+          </w:p>
+        </w:tc>
+      </w:tr>
+      <w:tr>
+        <w:trPr>
+          <w:cnfStyle w:val="000000100000" w:firstRow="0" w:lastRow="0" w:firstColumn="0" w:lastColumn="0" w:oddVBand="0" w:evenVBand="0" w:oddHBand="1" w:evenHBand="0" w:firstRowFirstColumn="0" w:firstRowLastColumn="0" w:lastRowFirstColumn="0" w:lastRowLastColumn="0"/>
+        </w:trPr>
+        <w:tc>
+          <w:tcPr>
+            <w:cnfStyle w:val="001000000000" w:firstRow="0" w:lastRow="0" w:firstColumn="1" w:lastColumn="0" w:oddVBand="0" w:evenVBand="0" w:oddHBand="0" w:evenHBand="0" w:firstRowFirstColumn="0" w:firstRowLastColumn="0" w:lastRowFirstColumn="0" w:lastRowLastColumn="0"/>
+            <w:tcW w:w="9242" w:type="dxa"/>
+            <w:gridSpan w:val="6"/>
+          </w:tcPr>
+          <w:p>
+            <w:pPr>
+              <w:jc w:val="center"/>
+              <w:rPr>
+                <w:b w:val="0"/>
+                <w:sz w:val="28"/>
+              </w:rPr>
+            </w:pPr>
+            <w:r>
+              <w:t xml:space="preserve">This form is to be completed </w:t>
+            </w:r>
+            <w:r>
+              <w:t>weekly</w:t>
+            </w:r>
+            <w:r>
+              <w:t xml:space="preserve"> by all student</w:t>
+            </w:r>
+            <w:r>
+              <w:t xml:space="preserve">s undertaking level 7 </w:t>
+            </w:r>
+            <w:r>
+              <w:t>project</w:t>
+            </w:r>
+            <w:r>
+              <w:t xml:space="preserve"> </w:t>
+            </w:r>
+          </w:p>
+        </w:tc>
+      </w:tr>
+      <w:tr>
+        <w:tc>
+          <w:tcPr>
+            <w:cnfStyle w:val="001000000000" w:firstRow="0" w:lastRow="0" w:firstColumn="1" w:lastColumn="0" w:oddVBand="0" w:evenVBand="0" w:oddHBand="0" w:evenHBand="0" w:firstRowFirstColumn="0" w:firstRowLastColumn="0" w:lastRowFirstColumn="0" w:lastRowLastColumn="0"/>
+            <w:tcW w:w="4503" w:type="dxa"/>
+            <w:gridSpan w:val="2"/>
+          </w:tcPr>
+          <w:p>
+            <w:r>
+              <w:t>Student Name: Liana Pak</w:t>
+            </w:r>
+          </w:p>
+        </w:tc>
+        <w:tc>
+          <w:tcPr>
+            <w:tcW w:w="4739" w:type="dxa"/>
+            <w:gridSpan w:val="4"/>
+          </w:tcPr>
+          <w:p>
+            <w:pPr>
+              <w:cnfStyle w:val="000000000000" w:firstRow="0" w:lastRow="0" w:firstColumn="0" w:lastColumn="0" w:oddVBand="0" w:evenVBand="0" w:oddHBand="0" w:evenHBand="0" w:firstRowFirstColumn="0" w:firstRowLastColumn="0" w:lastRowFirstColumn="0" w:lastRowLastColumn="0"/>
+              <w:rPr>
+                <w:b/>
+              </w:rPr>
+            </w:pPr>
+            <w:r>
+              <w:rPr>
+                <w:b/>
+              </w:rPr>
+              <w:t>Week beginning</w:t>
+            </w:r>
+            <w:r>
+              <w:rPr>
+                <w:b/>
+              </w:rPr>
+              <w:t xml:space="preserve"> </w:t>
+            </w:r>
+            <w:r>
+              <w:rPr>
+                <w:b/>
+              </w:rPr>
+              <w:t>(date):</w:t>
+            </w:r>
+            <w:r>
+              <w:rPr>
+                <w:b/>
+              </w:rPr>
+              <w:t xml:space="preserve"> </w:t>
+            </w:r>
+            <w:r>
+              <w:rPr>
+                <w:b/>
+              </w:rPr>
+              <w:t>19</w:t>
+            </w:r>
+            <w:r>
+              <w:rPr>
+                <w:b/>
+              </w:rPr>
+              <w:t>.02.2018</w:t>
+            </w:r>
+          </w:p>
+        </w:tc>
+      </w:tr>
+      <w:tr>
+        <w:trPr>
+          <w:cnfStyle w:val="000000100000" w:firstRow="0" w:lastRow="0" w:firstColumn="0" w:lastColumn="0" w:oddVBand="0" w:evenVBand="0" w:oddHBand="1" w:evenHBand="0" w:firstRowFirstColumn="0" w:firstRowLastColumn="0" w:lastRowFirstColumn="0" w:lastRowLastColumn="0"/>
+        </w:trPr>
+        <w:tc>
+          <w:tcPr>
+            <w:cnfStyle w:val="001000000000" w:firstRow="0" w:lastRow="0" w:firstColumn="1" w:lastColumn="0" w:oddVBand="0" w:evenVBand="0" w:oddHBand="0" w:evenHBand="0" w:firstRowFirstColumn="0" w:firstRowLastColumn="0" w:lastRowFirstColumn="0" w:lastRowLastColumn="0"/>
+            <w:tcW w:w="9242" w:type="dxa"/>
+            <w:gridSpan w:val="6"/>
+          </w:tcPr>
+          <w:p>
+            <w:r>
+              <w:t>Course code and Name: DC304: Object Oriented System Analysis and Design</w:t>
+            </w:r>
+          </w:p>
+        </w:tc>
+      </w:tr>
+      <w:tr>
+        <w:tc>
+          <w:tcPr>
+            <w:cnfStyle w:val="001000000000" w:firstRow="0" w:lastRow="0" w:firstColumn="1" w:lastColumn="0" w:oddVBand="0" w:evenVBand="0" w:oddHBand="0" w:evenHBand="0" w:firstRowFirstColumn="0" w:firstRowLastColumn="0" w:lastRowFirstColumn="0" w:lastRowLastColumn="0"/>
+            <w:tcW w:w="9242" w:type="dxa"/>
+            <w:gridSpan w:val="6"/>
+          </w:tcPr>
+          <w:p>
+            <w:r>
+              <w:t>List all activities that you will undertake in relation to the project in the coming week.</w:t>
+            </w:r>
+          </w:p>
+        </w:tc>
+      </w:tr>
+      <w:tr>
+        <w:trPr>
+          <w:cnfStyle w:val="000000100000" w:firstRow="0" w:lastRow="0" w:firstColumn="0" w:lastColumn="0" w:oddVBand="0" w:evenVBand="0" w:oddHBand="1" w:evenHBand="0" w:firstRowFirstColumn="0" w:firstRowLastColumn="0" w:lastRowFirstColumn="0" w:lastRowLastColumn="0"/>
+          <w:trHeight w:val="504"/>
+        </w:trPr>
+        <w:tc>
+          <w:tcPr>
+            <w:cnfStyle w:val="001000000000" w:firstRow="0" w:lastRow="0" w:firstColumn="1" w:lastColumn="0" w:oddVBand="0" w:evenVBand="0" w:oddHBand="0" w:evenHBand="0" w:firstRowFirstColumn="0" w:firstRowLastColumn="0" w:lastRowFirstColumn="0" w:lastRowLastColumn="0"/>
+            <w:tcW w:w="675" w:type="dxa"/>
+          </w:tcPr>
+          <w:p>
+            <w:pPr>
+              <w:jc w:val="center"/>
+            </w:pPr>
+          </w:p>
+          <w:p>
+            <w:pPr>
+              <w:jc w:val="center"/>
+            </w:pPr>
+          </w:p>
+        </w:tc>
+        <w:tc>
+          <w:tcPr>
+            <w:tcW w:w="4418" w:type="dxa"/>
+            <w:gridSpan w:val="2"/>
+            <w:tcBorders>
+              <w:right w:val="single" w:sz="4" w:space="0" w:color="auto"/>
+            </w:tcBorders>
+          </w:tcPr>
+          <w:p>
+            <w:pPr>
+              <w:jc w:val="center"/>
+              <w:cnfStyle w:val="000000100000" w:firstRow="0" w:lastRow="0" w:firstColumn="0" w:lastColumn="0" w:oddVBand="0" w:evenVBand="0" w:oddHBand="1" w:evenHBand="0" w:firstRowFirstColumn="0" w:firstRowLastColumn="0" w:lastRowFirstColumn="0" w:lastRowLastColumn="0"/>
+            </w:pPr>
+          </w:p>
+          <w:p>
+            <w:pPr>
+              <w:jc w:val="center"/>
+              <w:cnfStyle w:val="000000100000" w:firstRow="0" w:lastRow="0" w:firstColumn="0" w:lastColumn="0" w:oddVBand="0" w:evenVBand="0" w:oddHBand="1" w:evenHBand="0" w:firstRowFirstColumn="0" w:firstRowLastColumn="0" w:lastRowFirstColumn="0" w:lastRowLastColumn="0"/>
+            </w:pPr>
+          </w:p>
+          <w:p>
+            <w:pPr>
+              <w:jc w:val="center"/>
+              <w:cnfStyle w:val="000000100000" w:firstRow="0" w:lastRow="0" w:firstColumn="0" w:lastColumn="0" w:oddVBand="0" w:evenVBand="0" w:oddHBand="1" w:evenHBand="0" w:firstRowFirstColumn="0" w:firstRowLastColumn="0" w:lastRowFirstColumn="0" w:lastRowLastColumn="0"/>
+            </w:pPr>
+            <w:r>
+              <w:t>Activity</w:t>
+            </w:r>
+          </w:p>
+        </w:tc>
+        <w:tc>
+          <w:tcPr>
+            <w:tcW w:w="1418" w:type="dxa"/>
+            <w:tcBorders>
+              <w:left w:val="single" w:sz="4" w:space="0" w:color="auto"/>
+              <w:right w:val="single" w:sz="4" w:space="0" w:color="auto"/>
+            </w:tcBorders>
+          </w:tcPr>
+          <w:p>
+            <w:pPr>
+              <w:jc w:val="center"/>
+              <w:cnfStyle w:val="000000100000" w:firstRow="0" w:lastRow="0" w:firstColumn="0" w:lastColumn="0" w:oddVBand="0" w:evenVBand="0" w:oddHBand="1" w:evenHBand="0" w:firstRowFirstColumn="0" w:firstRowLastColumn="0" w:lastRowFirstColumn="0" w:lastRowLastColumn="0"/>
+            </w:pPr>
+          </w:p>
+          <w:p>
+            <w:pPr>
+              <w:jc w:val="center"/>
+              <w:cnfStyle w:val="000000100000" w:firstRow="0" w:lastRow="0" w:firstColumn="0" w:lastColumn="0" w:oddVBand="0" w:evenVBand="0" w:oddHBand="1" w:evenHBand="0" w:firstRowFirstColumn="0" w:firstRowLastColumn="0" w:lastRowFirstColumn="0" w:lastRowLastColumn="0"/>
+            </w:pPr>
+          </w:p>
+          <w:p>
+            <w:pPr>
+              <w:jc w:val="center"/>
+              <w:cnfStyle w:val="000000100000" w:firstRow="0" w:lastRow="0" w:firstColumn="0" w:lastColumn="0" w:oddVBand="0" w:evenVBand="0" w:oddHBand="1" w:evenHBand="0" w:firstRowFirstColumn="0" w:firstRowLastColumn="0" w:lastRowFirstColumn="0" w:lastRowLastColumn="0"/>
+            </w:pPr>
+            <w:r>
+              <w:t>Estimated hours</w:t>
+            </w:r>
+          </w:p>
+        </w:tc>
+        <w:tc>
+          <w:tcPr>
+            <w:tcW w:w="1276" w:type="dxa"/>
+            <w:tcBorders>
+              <w:left w:val="single" w:sz="4" w:space="0" w:color="auto"/>
+              <w:right w:val="single" w:sz="4" w:space="0" w:color="auto"/>
+            </w:tcBorders>
+          </w:tcPr>
+          <w:p>
+            <w:pPr>
+              <w:jc w:val="center"/>
+              <w:cnfStyle w:val="000000100000" w:firstRow="0" w:lastRow="0" w:firstColumn="0" w:lastColumn="0" w:oddVBand="0" w:evenVBand="0" w:oddHBand="1" w:evenHBand="0" w:firstRowFirstColumn="0" w:firstRowLastColumn="0" w:lastRowFirstColumn="0" w:lastRowLastColumn="0"/>
+            </w:pPr>
+          </w:p>
+          <w:p>
+            <w:pPr>
+              <w:jc w:val="center"/>
+              <w:cnfStyle w:val="000000100000" w:firstRow="0" w:lastRow="0" w:firstColumn="0" w:lastColumn="0" w:oddVBand="0" w:evenVBand="0" w:oddHBand="1" w:evenHBand="0" w:firstRowFirstColumn="0" w:firstRowLastColumn="0" w:lastRowFirstColumn="0" w:lastRowLastColumn="0"/>
+            </w:pPr>
+            <w:r>
+              <w:t>Actual hours</w:t>
+            </w:r>
+          </w:p>
+          <w:p>
+            <w:pPr>
+              <w:jc w:val="center"/>
+              <w:cnfStyle w:val="000000100000" w:firstRow="0" w:lastRow="0" w:firstColumn="0" w:lastColumn="0" w:oddVBand="0" w:evenVBand="0" w:oddHBand="1" w:evenHBand="0" w:firstRowFirstColumn="0" w:firstRowLastColumn="0" w:lastRowFirstColumn="0" w:lastRowLastColumn="0"/>
+              <w:rPr>
+                <w:sz w:val="16"/>
+              </w:rPr>
+            </w:pPr>
+            <w:r>
+              <w:rPr>
+                <w:sz w:val="16"/>
+              </w:rPr>
+              <w:t>(enter on completion of the activity)</w:t>
+            </w:r>
+          </w:p>
+          <w:p>
+            <w:pPr>
+              <w:jc w:val="center"/>
+              <w:cnfStyle w:val="000000100000" w:firstRow="0" w:lastRow="0" w:firstColumn="0" w:lastColumn="0" w:oddVBand="0" w:evenVBand="0" w:oddHBand="1" w:evenHBand="0" w:firstRowFirstColumn="0" w:firstRowLastColumn="0" w:lastRowFirstColumn="0" w:lastRowLastColumn="0"/>
+            </w:pPr>
+          </w:p>
+        </w:tc>
+        <w:tc>
+          <w:tcPr>
+            <w:tcW w:w="1455" w:type="dxa"/>
+            <w:tcBorders>
+              <w:left w:val="single" w:sz="4" w:space="0" w:color="auto"/>
+            </w:tcBorders>
+          </w:tcPr>
+          <w:p>
+            <w:pPr>
+              <w:jc w:val="center"/>
+              <w:cnfStyle w:val="000000100000" w:firstRow="0" w:lastRow="0" w:firstColumn="0" w:lastColumn="0" w:oddVBand="0" w:evenVBand="0" w:oddHBand="1" w:evenHBand="0" w:firstRowFirstColumn="0" w:firstRowLastColumn="0" w:lastRowFirstColumn="0" w:lastRowLastColumn="0"/>
+            </w:pPr>
+          </w:p>
+          <w:p>
+            <w:pPr>
+              <w:jc w:val="center"/>
+              <w:cnfStyle w:val="000000100000" w:firstRow="0" w:lastRow="0" w:firstColumn="0" w:lastColumn="0" w:oddVBand="0" w:evenVBand="0" w:oddHBand="1" w:evenHBand="0" w:firstRowFirstColumn="0" w:firstRowLastColumn="0" w:lastRowFirstColumn="0" w:lastRowLastColumn="0"/>
+              <w:rPr>
+                <w:sz w:val="20"/>
+              </w:rPr>
+            </w:pPr>
+            <w:r>
+              <w:rPr>
+                <w:sz w:val="20"/>
+              </w:rPr>
+              <w:t>Completed/</w:t>
+            </w:r>
+          </w:p>
+          <w:p>
+            <w:pPr>
+              <w:jc w:val="center"/>
+              <w:cnfStyle w:val="000000100000" w:firstRow="0" w:lastRow="0" w:firstColumn="0" w:lastColumn="0" w:oddVBand="0" w:evenVBand="0" w:oddHBand="1" w:evenHBand="0" w:firstRowFirstColumn="0" w:firstRowLastColumn="0" w:lastRowFirstColumn="0" w:lastRowLastColumn="0"/>
+              <w:rPr>
+                <w:sz w:val="20"/>
+              </w:rPr>
+            </w:pPr>
+            <w:r>
+              <w:rPr>
+                <w:sz w:val="20"/>
+              </w:rPr>
+              <w:t>On going</w:t>
+            </w:r>
+          </w:p>
+          <w:p>
+            <w:pPr>
+              <w:jc w:val="center"/>
+              <w:cnfStyle w:val="000000100000" w:firstRow="0" w:lastRow="0" w:firstColumn="0" w:lastColumn="0" w:oddVBand="0" w:evenVBand="0" w:oddHBand="1" w:evenHBand="0" w:firstRowFirstColumn="0" w:firstRowLastColumn="0" w:lastRowFirstColumn="0" w:lastRowLastColumn="0"/>
+            </w:pPr>
+          </w:p>
+        </w:tc>
+      </w:tr>
+      <w:tr>
+        <w:tc>
+          <w:tcPr>
+            <w:cnfStyle w:val="001000000000" w:firstRow="0" w:lastRow="0" w:firstColumn="1" w:lastColumn="0" w:oddVBand="0" w:evenVBand="0" w:oddHBand="0" w:evenHBand="0" w:firstRowFirstColumn="0" w:firstRowLastColumn="0" w:lastRowFirstColumn="0" w:lastRowLastColumn="0"/>
+            <w:tcW w:w="675" w:type="dxa"/>
+          </w:tcPr>
+          <w:p>
+            <w:r>
+              <w:t>1.</w:t>
+            </w:r>
+          </w:p>
+        </w:tc>
+        <w:tc>
+          <w:tcPr>
+            <w:tcW w:w="4418" w:type="dxa"/>
+            <w:gridSpan w:val="2"/>
+            <w:tcBorders>
+              <w:right w:val="single" w:sz="4" w:space="0" w:color="auto"/>
+            </w:tcBorders>
+          </w:tcPr>
+          <w:p>
+            <w:pPr>
+              <w:cnfStyle w:val="000000000000" w:firstRow="0" w:lastRow="0" w:firstColumn="0" w:lastColumn="0" w:oddVBand="0" w:evenVBand="0" w:oddHBand="0" w:evenHBand="0" w:firstRowFirstColumn="0" w:firstRowLastColumn="0" w:lastRowFirstColumn="0" w:lastRowLastColumn="0"/>
+            </w:pPr>
+            <w:r>
+              <w:t>Gathering requirements</w:t>
+            </w:r>
+          </w:p>
+          <w:p>
+            <w:pPr>
+              <w:cnfStyle w:val="000000000000" w:firstRow="0" w:lastRow="0" w:firstColumn="0" w:lastColumn="0" w:oddVBand="0" w:evenVBand="0" w:oddHBand="0" w:evenHBand="0" w:firstRowFirstColumn="0" w:firstRowLastColumn="0" w:lastRowFirstColumn="0" w:lastRowLastColumn="0"/>
+            </w:pPr>
+          </w:p>
+        </w:tc>
+        <w:tc>
+          <w:tcPr>
+            <w:tcW w:w="1418" w:type="dxa"/>
+            <w:tcBorders>
+              <w:left w:val="single" w:sz="4" w:space="0" w:color="auto"/>
+              <w:right w:val="single" w:sz="4" w:space="0" w:color="auto"/>
+            </w:tcBorders>
+          </w:tcPr>
+          <w:p>
+            <w:pPr>
+              <w:cnfStyle w:val="000000000000" w:firstRow="0" w:lastRow="0" w:firstColumn="0" w:lastColumn="0" w:oddVBand="0" w:evenVBand="0" w:oddHBand="0" w:evenHBand="0" w:firstRowFirstColumn="0" w:firstRowLastColumn="0" w:lastRowFirstColumn="0" w:lastRowLastColumn="0"/>
+            </w:pPr>
+            <w:r>
+              <w:t>1</w:t>
+            </w:r>
+          </w:p>
+          <w:p>
+            <w:pPr>
+              <w:cnfStyle w:val="000000000000" w:firstRow="0" w:lastRow="0" w:firstColumn="0" w:lastColumn="0" w:oddVBand="0" w:evenVBand="0" w:oddHBand="0" w:evenHBand="0" w:firstRowFirstColumn="0" w:firstRowLastColumn="0" w:lastRowFirstColumn="0" w:lastRowLastColumn="0"/>
+            </w:pPr>
+          </w:p>
+        </w:tc>
+        <w:tc>
+          <w:tcPr>
+            <w:tcW w:w="1276" w:type="dxa"/>
+            <w:tcBorders>
+              <w:left w:val="single" w:sz="4" w:space="0" w:color="auto"/>
+              <w:right w:val="single" w:sz="4" w:space="0" w:color="auto"/>
+            </w:tcBorders>
+          </w:tcPr>
+          <w:p>
+            <w:pPr>
+              <w:cnfStyle w:val="000000000000" w:firstRow="0" w:lastRow="0" w:firstColumn="0" w:lastColumn="0" w:oddVBand="0" w:evenVBand="0" w:oddHBand="0" w:evenHBand="0" w:firstRowFirstColumn="0" w:firstRowLastColumn="0" w:lastRowFirstColumn="0" w:lastRowLastColumn="0"/>
+            </w:pPr>
+          </w:p>
+          <w:p>
+            <w:pPr>
+              <w:cnfStyle w:val="000000000000" w:firstRow="0" w:lastRow="0" w:firstColumn="0" w:lastColumn="0" w:oddVBand="0" w:evenVBand="0" w:oddHBand="0" w:evenHBand="0" w:firstRowFirstColumn="0" w:firstRowLastColumn="0" w:lastRowFirstColumn="0" w:lastRowLastColumn="0"/>
+            </w:pPr>
+          </w:p>
+        </w:tc>
+        <w:tc>
+          <w:tcPr>
+            <w:tcW w:w="1455" w:type="dxa"/>
+            <w:tcBorders>
+              <w:left w:val="single" w:sz="4" w:space="0" w:color="auto"/>
+            </w:tcBorders>
+          </w:tcPr>
+          <w:p>
+            <w:pPr>
+              <w:cnfStyle w:val="000000000000" w:firstRow="0" w:lastRow="0" w:firstColumn="0" w:lastColumn="0" w:oddVBand="0" w:evenVBand="0" w:oddHBand="0" w:evenHBand="0" w:firstRowFirstColumn="0" w:firstRowLastColumn="0" w:lastRowFirstColumn="0" w:lastRowLastColumn="0"/>
+            </w:pPr>
+            <w:r>
+              <w:t>Completed</w:t>
+            </w:r>
+          </w:p>
+        </w:tc>
+      </w:tr>
+      <w:tr>
+        <w:trPr>
+          <w:cnfStyle w:val="000000100000" w:firstRow="0" w:lastRow="0" w:firstColumn="0" w:lastColumn="0" w:oddVBand="0" w:evenVBand="0" w:oddHBand="1" w:evenHBand="0" w:firstRowFirstColumn="0" w:firstRowLastColumn="0" w:lastRowFirstColumn="0" w:lastRowLastColumn="0"/>
+        </w:trPr>
+        <w:tc>
+          <w:tcPr>
+            <w:cnfStyle w:val="001000000000" w:firstRow="0" w:lastRow="0" w:firstColumn="1" w:lastColumn="0" w:oddVBand="0" w:evenVBand="0" w:oddHBand="0" w:evenHBand="0" w:firstRowFirstColumn="0" w:firstRowLastColumn="0" w:lastRowFirstColumn="0" w:lastRowLastColumn="0"/>
+            <w:tcW w:w="675" w:type="dxa"/>
+          </w:tcPr>
+          <w:p>
+            <w:r>
+              <w:t>2.</w:t>
+            </w:r>
+          </w:p>
+        </w:tc>
+        <w:tc>
+          <w:tcPr>
+            <w:tcW w:w="4418" w:type="dxa"/>
+            <w:gridSpan w:val="2"/>
+            <w:tcBorders>
+              <w:right w:val="single" w:sz="4" w:space="0" w:color="auto"/>
+            </w:tcBorders>
+          </w:tcPr>
+          <w:p>
+            <w:pPr>
+              <w:cnfStyle w:val="000000100000" w:firstRow="0" w:lastRow="0" w:firstColumn="0" w:lastColumn="0" w:oddVBand="0" w:evenVBand="0" w:oddHBand="1" w:evenHBand="0" w:firstRowFirstColumn="0" w:firstRowLastColumn="0" w:lastRowFirstColumn="0" w:lastRowLastColumn="0"/>
+            </w:pPr>
+            <w:r>
+              <w:t>Analysing requirements</w:t>
+            </w:r>
+          </w:p>
+          <w:p>
+            <w:pPr>
+              <w:cnfStyle w:val="000000100000" w:firstRow="0" w:lastRow="0" w:firstColumn="0" w:lastColumn="0" w:oddVBand="0" w:evenVBand="0" w:oddHBand="1" w:evenHBand="0" w:firstRowFirstColumn="0" w:firstRowLastColumn="0" w:lastRowFirstColumn="0" w:lastRowLastColumn="0"/>
+            </w:pPr>
+          </w:p>
+        </w:tc>
+        <w:tc>
+          <w:tcPr>
+            <w:tcW w:w="1418" w:type="dxa"/>
+            <w:tcBorders>
+              <w:left w:val="single" w:sz="4" w:space="0" w:color="auto"/>
+              <w:right w:val="single" w:sz="4" w:space="0" w:color="auto"/>
+            </w:tcBorders>
+          </w:tcPr>
+          <w:p>
+            <w:pPr>
+              <w:cnfStyle w:val="000000100000" w:firstRow="0" w:lastRow="0" w:firstColumn="0" w:lastColumn="0" w:oddVBand="0" w:evenVBand="0" w:oddHBand="1" w:evenHBand="0" w:firstRowFirstColumn="0" w:firstRowLastColumn="0" w:lastRowFirstColumn="0" w:lastRowLastColumn="0"/>
+            </w:pPr>
+            <w:r>
+              <w:t>2</w:t>
+            </w:r>
+          </w:p>
+          <w:p>
+            <w:pPr>
+              <w:cnfStyle w:val="000000100000" w:firstRow="0" w:lastRow="0" w:firstColumn="0" w:lastColumn="0" w:oddVBand="0" w:evenVBand="0" w:oddHBand="1" w:evenHBand="0" w:firstRowFirstColumn="0" w:firstRowLastColumn="0" w:lastRowFirstColumn="0" w:lastRowLastColumn="0"/>
+            </w:pPr>
+          </w:p>
+        </w:tc>
+        <w:tc>
+          <w:tcPr>
+            <w:tcW w:w="1276" w:type="dxa"/>
+            <w:tcBorders>
+              <w:left w:val="single" w:sz="4" w:space="0" w:color="auto"/>
+              <w:right w:val="single" w:sz="4" w:space="0" w:color="auto"/>
+            </w:tcBorders>
+          </w:tcPr>
+          <w:p>
+            <w:pPr>
+              <w:cnfStyle w:val="000000100000" w:firstRow="0" w:lastRow="0" w:firstColumn="0" w:lastColumn="0" w:oddVBand="0" w:evenVBand="0" w:oddHBand="1" w:evenHBand="0" w:firstRowFirstColumn="0" w:firstRowLastColumn="0" w:lastRowFirstColumn="0" w:lastRowLastColumn="0"/>
+            </w:pPr>
+          </w:p>
+          <w:p>
+            <w:pPr>
+              <w:cnfStyle w:val="000000100000" w:firstRow="0" w:lastRow="0" w:firstColumn="0" w:lastColumn="0" w:oddVBand="0" w:evenVBand="0" w:oddHBand="1" w:evenHBand="0" w:firstRowFirstColumn="0" w:firstRowLastColumn="0" w:lastRowFirstColumn="0" w:lastRowLastColumn="0"/>
+            </w:pPr>
+          </w:p>
+        </w:tc>
+        <w:tc>
+          <w:tcPr>
+            <w:tcW w:w="1455" w:type="dxa"/>
+            <w:tcBorders>
+              <w:left w:val="single" w:sz="4" w:space="0" w:color="auto"/>
+            </w:tcBorders>
+          </w:tcPr>
+          <w:p>
+            <w:pPr>
+              <w:cnfStyle w:val="000000100000" w:firstRow="0" w:lastRow="0" w:firstColumn="0" w:lastColumn="0" w:oddVBand="0" w:evenVBand="0" w:oddHBand="1" w:evenHBand="0" w:firstRowFirstColumn="0" w:firstRowLastColumn="0" w:lastRowFirstColumn="0" w:lastRowLastColumn="0"/>
+            </w:pPr>
+            <w:r>
+              <w:t>Completed</w:t>
+            </w:r>
+          </w:p>
+        </w:tc>
+      </w:tr>
+      <w:tr>
+        <w:tc>
+          <w:tcPr>
+            <w:cnfStyle w:val="001000000000" w:firstRow="0" w:lastRow="0" w:firstColumn="1" w:lastColumn="0" w:oddVBand="0" w:evenVBand="0" w:oddHBand="0" w:evenHBand="0" w:firstRowFirstColumn="0" w:firstRowLastColumn="0" w:lastRowFirstColumn="0" w:lastRowLastColumn="0"/>
+            <w:tcW w:w="675" w:type="dxa"/>
+          </w:tcPr>
+          <w:p>
+            <w:r>
+              <w:t>3.</w:t>
+            </w:r>
+          </w:p>
+        </w:tc>
+        <w:tc>
+          <w:tcPr>
+            <w:tcW w:w="4418" w:type="dxa"/>
+            <w:gridSpan w:val="2"/>
+            <w:tcBorders>
+              <w:right w:val="single" w:sz="4" w:space="0" w:color="auto"/>
+            </w:tcBorders>
+          </w:tcPr>
+          <w:p>
+            <w:pPr>
+              <w:cnfStyle w:val="000000000000" w:firstRow="0" w:lastRow="0" w:firstColumn="0" w:lastColumn="0" w:oddVBand="0" w:evenVBand="0" w:oddHBand="0" w:evenHBand="0" w:firstRowFirstColumn="0" w:firstRowLastColumn="0" w:lastRowFirstColumn="0" w:lastRowLastColumn="0"/>
+            </w:pPr>
+          </w:p>
+        </w:tc>
+        <w:tc>
+          <w:tcPr>
+            <w:tcW w:w="1418" w:type="dxa"/>
+            <w:tcBorders>
+              <w:left w:val="single" w:sz="4" w:space="0" w:color="auto"/>
+              <w:right w:val="single" w:sz="4" w:space="0" w:color="auto"/>
+            </w:tcBorders>
+          </w:tcPr>
+          <w:p>
+            <w:pPr>
+              <w:cnfStyle w:val="000000000000" w:firstRow="0" w:lastRow="0" w:firstColumn="0" w:lastColumn="0" w:oddVBand="0" w:evenVBand="0" w:oddHBand="0" w:evenHBand="0" w:firstRowFirstColumn="0" w:firstRowLastColumn="0" w:lastRowFirstColumn="0" w:lastRowLastColumn="0"/>
+            </w:pPr>
+          </w:p>
+        </w:tc>
+        <w:tc>
+          <w:tcPr>
+            <w:tcW w:w="1276" w:type="dxa"/>
+            <w:tcBorders>
+              <w:left w:val="single" w:sz="4" w:space="0" w:color="auto"/>
+              <w:right w:val="single" w:sz="4" w:space="0" w:color="auto"/>
+            </w:tcBorders>
+          </w:tcPr>
+          <w:p>
+            <w:pPr>
+              <w:cnfStyle w:val="000000000000" w:firstRow="0" w:lastRow="0" w:firstColumn="0" w:lastColumn="0" w:oddVBand="0" w:evenVBand="0" w:oddHBand="0" w:evenHBand="0" w:firstRowFirstColumn="0" w:firstRowLastColumn="0" w:lastRowFirstColumn="0" w:lastRowLastColumn="0"/>
+            </w:pPr>
+          </w:p>
+        </w:tc>
+        <w:tc>
+          <w:tcPr>
+            <w:tcW w:w="1455" w:type="dxa"/>
+            <w:tcBorders>
+              <w:left w:val="single" w:sz="4" w:space="0" w:color="auto"/>
+            </w:tcBorders>
+          </w:tcPr>
+          <w:p>
+            <w:pPr>
+              <w:cnfStyle w:val="000000000000" w:firstRow="0" w:lastRow="0" w:firstColumn="0" w:lastColumn="0" w:oddVBand="0" w:evenVBand="0" w:oddHBand="0" w:evenHBand="0" w:firstRowFirstColumn="0" w:firstRowLastColumn="0" w:lastRowFirstColumn="0" w:lastRowLastColumn="0"/>
+            </w:pPr>
+          </w:p>
+        </w:tc>
+      </w:tr>
+      <w:tr>
+        <w:trPr>
+          <w:cnfStyle w:val="000000100000" w:firstRow="0" w:lastRow="0" w:firstColumn="0" w:lastColumn="0" w:oddVBand="0" w:evenVBand="0" w:oddHBand="1" w:evenHBand="0" w:firstRowFirstColumn="0" w:firstRowLastColumn="0" w:lastRowFirstColumn="0" w:lastRowLastColumn="0"/>
+        </w:trPr>
+        <w:tc>
+          <w:tcPr>
+            <w:cnfStyle w:val="001000000000" w:firstRow="0" w:lastRow="0" w:firstColumn="1" w:lastColumn="0" w:oddVBand="0" w:evenVBand="0" w:oddHBand="0" w:evenHBand="0" w:firstRowFirstColumn="0" w:firstRowLastColumn="0" w:lastRowFirstColumn="0" w:lastRowLastColumn="0"/>
+            <w:tcW w:w="675" w:type="dxa"/>
+          </w:tcPr>
+          <w:p>
+            <w:r>
+              <w:t>4.</w:t>
+            </w:r>
+          </w:p>
+        </w:tc>
+        <w:tc>
+          <w:tcPr>
+            <w:tcW w:w="4418" w:type="dxa"/>
+            <w:gridSpan w:val="2"/>
+            <w:tcBorders>
+              <w:right w:val="single" w:sz="4" w:space="0" w:color="auto"/>
+            </w:tcBorders>
+          </w:tcPr>
+          <w:p>
+            <w:pPr>
+              <w:cnfStyle w:val="000000100000" w:firstRow="0" w:lastRow="0" w:firstColumn="0" w:lastColumn="0" w:oddVBand="0" w:evenVBand="0" w:oddHBand="1" w:evenHBand="0" w:firstRowFirstColumn="0" w:firstRowLastColumn="0" w:lastRowFirstColumn="0" w:lastRowLastColumn="0"/>
+            </w:pPr>
+          </w:p>
+        </w:tc>
+        <w:tc>
+          <w:tcPr>
+            <w:tcW w:w="1418" w:type="dxa"/>
+            <w:tcBorders>
+              <w:left w:val="single" w:sz="4" w:space="0" w:color="auto"/>
+              <w:right w:val="single" w:sz="4" w:space="0" w:color="auto"/>
+            </w:tcBorders>
+          </w:tcPr>
+          <w:p>
+            <w:pPr>
+              <w:cnfStyle w:val="000000100000" w:firstRow="0" w:lastRow="0" w:firstColumn="0" w:lastColumn="0" w:oddVBand="0" w:evenVBand="0" w:oddHBand="1" w:evenHBand="0" w:firstRowFirstColumn="0" w:firstRowLastColumn="0" w:lastRowFirstColumn="0" w:lastRowLastColumn="0"/>
+            </w:pPr>
+          </w:p>
+        </w:tc>
+        <w:tc>
+          <w:tcPr>
+            <w:tcW w:w="1276" w:type="dxa"/>
+            <w:tcBorders>
+              <w:left w:val="single" w:sz="4" w:space="0" w:color="auto"/>
+              <w:right w:val="single" w:sz="4" w:space="0" w:color="auto"/>
+            </w:tcBorders>
+          </w:tcPr>
+          <w:p>
+            <w:pPr>
+              <w:cnfStyle w:val="000000100000" w:firstRow="0" w:lastRow="0" w:firstColumn="0" w:lastColumn="0" w:oddVBand="0" w:evenVBand="0" w:oddHBand="1" w:evenHBand="0" w:firstRowFirstColumn="0" w:firstRowLastColumn="0" w:lastRowFirstColumn="0" w:lastRowLastColumn="0"/>
+            </w:pPr>
+          </w:p>
+        </w:tc>
+        <w:tc>
+          <w:tcPr>
+            <w:tcW w:w="1455" w:type="dxa"/>
+            <w:tcBorders>
+              <w:left w:val="single" w:sz="4" w:space="0" w:color="auto"/>
+            </w:tcBorders>
+          </w:tcPr>
+          <w:p>
+            <w:pPr>
+              <w:cnfStyle w:val="000000100000" w:firstRow="0" w:lastRow="0" w:firstColumn="0" w:lastColumn="0" w:oddVBand="0" w:evenVBand="0" w:oddHBand="1" w:evenHBand="0" w:firstRowFirstColumn="0" w:firstRowLastColumn="0" w:lastRowFirstColumn="0" w:lastRowLastColumn="0"/>
+            </w:pPr>
+          </w:p>
+        </w:tc>
+      </w:tr>
+      <w:tr>
+        <w:trPr>
+          <w:trHeight w:val="397"/>
+        </w:trPr>
+        <w:tc>
+          <w:tcPr>
+            <w:cnfStyle w:val="001000000000" w:firstRow="0" w:lastRow="0" w:firstColumn="1" w:lastColumn="0" w:oddVBand="0" w:evenVBand="0" w:oddHBand="0" w:evenHBand="0" w:firstRowFirstColumn="0" w:firstRowLastColumn="0" w:lastRowFirstColumn="0" w:lastRowLastColumn="0"/>
+            <w:tcW w:w="675" w:type="dxa"/>
+          </w:tcPr>
+          <w:p>
+            <w:r>
+              <w:t>5.</w:t>
+            </w:r>
+          </w:p>
+        </w:tc>
+        <w:tc>
+          <w:tcPr>
+            <w:tcW w:w="4418" w:type="dxa"/>
+            <w:gridSpan w:val="2"/>
+            <w:tcBorders>
+              <w:right w:val="single" w:sz="4" w:space="0" w:color="auto"/>
+            </w:tcBorders>
+          </w:tcPr>
+          <w:p>
+            <w:pPr>
+              <w:cnfStyle w:val="000000000000" w:firstRow="0" w:lastRow="0" w:firstColumn="0" w:lastColumn="0" w:oddVBand="0" w:evenVBand="0" w:oddHBand="0" w:evenHBand="0" w:firstRowFirstColumn="0" w:firstRowLastColumn="0" w:lastRowFirstColumn="0" w:lastRowLastColumn="0"/>
+            </w:pPr>
+          </w:p>
+        </w:tc>
+        <w:tc>
+          <w:tcPr>
+            <w:tcW w:w="1418" w:type="dxa"/>
+            <w:tcBorders>
+              <w:left w:val="single" w:sz="4" w:space="0" w:color="auto"/>
+              <w:right w:val="single" w:sz="4" w:space="0" w:color="auto"/>
+            </w:tcBorders>
+          </w:tcPr>
+          <w:p>
+            <w:pPr>
+              <w:cnfStyle w:val="000000000000" w:firstRow="0" w:lastRow="0" w:firstColumn="0" w:lastColumn="0" w:oddVBand="0" w:evenVBand="0" w:oddHBand="0" w:evenHBand="0" w:firstRowFirstColumn="0" w:firstRowLastColumn="0" w:lastRowFirstColumn="0" w:lastRowLastColumn="0"/>
+            </w:pPr>
+          </w:p>
+        </w:tc>
+        <w:tc>
+          <w:tcPr>
+            <w:tcW w:w="1276" w:type="dxa"/>
+            <w:tcBorders>
+              <w:left w:val="single" w:sz="4" w:space="0" w:color="auto"/>
+              <w:right w:val="single" w:sz="4" w:space="0" w:color="auto"/>
+            </w:tcBorders>
+          </w:tcPr>
+          <w:p>
+            <w:pPr>
+              <w:cnfStyle w:val="000000000000" w:firstRow="0" w:lastRow="0" w:firstColumn="0" w:lastColumn="0" w:oddVBand="0" w:evenVBand="0" w:oddHBand="0" w:evenHBand="0" w:firstRowFirstColumn="0" w:firstRowLastColumn="0" w:lastRowFirstColumn="0" w:lastRowLastColumn="0"/>
+            </w:pPr>
+          </w:p>
+        </w:tc>
+        <w:tc>
+          <w:tcPr>
+            <w:tcW w:w="1455" w:type="dxa"/>
+            <w:tcBorders>
+              <w:left w:val="single" w:sz="4" w:space="0" w:color="auto"/>
+            </w:tcBorders>
+          </w:tcPr>
+          <w:p>
+            <w:pPr>
+              <w:cnfStyle w:val="000000000000" w:firstRow="0" w:lastRow="0" w:firstColumn="0" w:lastColumn="0" w:oddVBand="0" w:evenVBand="0" w:oddHBand="0" w:evenHBand="0" w:firstRowFirstColumn="0" w:firstRowLastColumn="0" w:lastRowFirstColumn="0" w:lastRowLastColumn="0"/>
+            </w:pPr>
+          </w:p>
+        </w:tc>
+      </w:tr>
+      <w:tr>
+        <w:trPr>
+          <w:cnfStyle w:val="000000100000" w:firstRow="0" w:lastRow="0" w:firstColumn="0" w:lastColumn="0" w:oddVBand="0" w:evenVBand="0" w:oddHBand="1" w:evenHBand="0" w:firstRowFirstColumn="0" w:firstRowLastColumn="0" w:lastRowFirstColumn="0" w:lastRowLastColumn="0"/>
+          <w:trHeight w:val="442"/>
+        </w:trPr>
+        <w:tc>
+          <w:tcPr>
+            <w:cnfStyle w:val="001000000000" w:firstRow="0" w:lastRow="0" w:firstColumn="1" w:lastColumn="0" w:oddVBand="0" w:evenVBand="0" w:oddHBand="0" w:evenHBand="0" w:firstRowFirstColumn="0" w:firstRowLastColumn="0" w:lastRowFirstColumn="0" w:lastRowLastColumn="0"/>
+            <w:tcW w:w="675" w:type="dxa"/>
+          </w:tcPr>
+          <w:p>
+            <w:r>
+              <w:t>6.</w:t>
+            </w:r>
+          </w:p>
+        </w:tc>
+        <w:tc>
+          <w:tcPr>
+            <w:tcW w:w="4418" w:type="dxa"/>
+            <w:gridSpan w:val="2"/>
+            <w:tcBorders>
+              <w:right w:val="single" w:sz="4" w:space="0" w:color="auto"/>
+            </w:tcBorders>
+          </w:tcPr>
+          <w:p>
+            <w:pPr>
+              <w:cnfStyle w:val="000000100000" w:firstRow="0" w:lastRow="0" w:firstColumn="0" w:lastColumn="0" w:oddVBand="0" w:evenVBand="0" w:oddHBand="1" w:evenHBand="0" w:firstRowFirstColumn="0" w:firstRowLastColumn="0" w:lastRowFirstColumn="0" w:lastRowLastColumn="0"/>
+            </w:pPr>
+          </w:p>
+        </w:tc>
+        <w:tc>
+          <w:tcPr>
+            <w:tcW w:w="1418" w:type="dxa"/>
+            <w:tcBorders>
+              <w:left w:val="single" w:sz="4" w:space="0" w:color="auto"/>
+              <w:right w:val="single" w:sz="4" w:space="0" w:color="auto"/>
+            </w:tcBorders>
+          </w:tcPr>
+          <w:p>
+            <w:pPr>
+              <w:cnfStyle w:val="000000100000" w:firstRow="0" w:lastRow="0" w:firstColumn="0" w:lastColumn="0" w:oddVBand="0" w:evenVBand="0" w:oddHBand="1" w:evenHBand="0" w:firstRowFirstColumn="0" w:firstRowLastColumn="0" w:lastRowFirstColumn="0" w:lastRowLastColumn="0"/>
+            </w:pPr>
+          </w:p>
+        </w:tc>
+        <w:tc>
+          <w:tcPr>
+            <w:tcW w:w="1276" w:type="dxa"/>
+            <w:tcBorders>
+              <w:left w:val="single" w:sz="4" w:space="0" w:color="auto"/>
+              <w:right w:val="single" w:sz="4" w:space="0" w:color="auto"/>
+            </w:tcBorders>
+          </w:tcPr>
+          <w:p>
+            <w:pPr>
+              <w:cnfStyle w:val="000000100000" w:firstRow="0" w:lastRow="0" w:firstColumn="0" w:lastColumn="0" w:oddVBand="0" w:evenVBand="0" w:oddHBand="1" w:evenHBand="0" w:firstRowFirstColumn="0" w:firstRowLastColumn="0" w:lastRowFirstColumn="0" w:lastRowLastColumn="0"/>
+            </w:pPr>
+          </w:p>
+        </w:tc>
+        <w:tc>
+          <w:tcPr>
+            <w:tcW w:w="1455" w:type="dxa"/>
+            <w:tcBorders>
+              <w:left w:val="single" w:sz="4" w:space="0" w:color="auto"/>
+            </w:tcBorders>
+          </w:tcPr>
+          <w:p>
+            <w:pPr>
+              <w:cnfStyle w:val="000000100000" w:firstRow="0" w:lastRow="0" w:firstColumn="0" w:lastColumn="0" w:oddVBand="0" w:evenVBand="0" w:oddHBand="1" w:evenHBand="0" w:firstRowFirstColumn="0" w:firstRowLastColumn="0" w:lastRowFirstColumn="0" w:lastRowLastColumn="0"/>
+            </w:pPr>
+          </w:p>
+        </w:tc>
+      </w:tr>
+      <w:tr>
+        <w:trPr>
+          <w:trHeight w:val="486"/>
+        </w:trPr>
+        <w:tc>
+          <w:tcPr>
+            <w:cnfStyle w:val="001000000000" w:firstRow="0" w:lastRow="0" w:firstColumn="1" w:lastColumn="0" w:oddVBand="0" w:evenVBand="0" w:oddHBand="0" w:evenHBand="0" w:firstRowFirstColumn="0" w:firstRowLastColumn="0" w:lastRowFirstColumn="0" w:lastRowLastColumn="0"/>
+            <w:tcW w:w="675" w:type="dxa"/>
+          </w:tcPr>
+          <w:p>
+            <w:r>
+              <w:t>7.</w:t>
+            </w:r>
+          </w:p>
+        </w:tc>
+        <w:tc>
+          <w:tcPr>
+            <w:tcW w:w="4418" w:type="dxa"/>
+            <w:gridSpan w:val="2"/>
+            <w:tcBorders>
+              <w:right w:val="single" w:sz="4" w:space="0" w:color="auto"/>
+            </w:tcBorders>
+          </w:tcPr>
+          <w:p>
+            <w:pPr>
+              <w:cnfStyle w:val="000000000000" w:firstRow="0" w:lastRow="0" w:firstColumn="0" w:lastColumn="0" w:oddVBand="0" w:evenVBand="0" w:oddHBand="0" w:evenHBand="0" w:firstRowFirstColumn="0" w:firstRowLastColumn="0" w:lastRowFirstColumn="0" w:lastRowLastColumn="0"/>
+            </w:pPr>
+          </w:p>
+        </w:tc>
+        <w:tc>
+          <w:tcPr>
+            <w:tcW w:w="1418" w:type="dxa"/>
+            <w:tcBorders>
+              <w:left w:val="single" w:sz="4" w:space="0" w:color="auto"/>
+              <w:right w:val="single" w:sz="4" w:space="0" w:color="auto"/>
+            </w:tcBorders>
+          </w:tcPr>
+          <w:p>
+            <w:pPr>
+              <w:cnfStyle w:val="000000000000" w:firstRow="0" w:lastRow="0" w:firstColumn="0" w:lastColumn="0" w:oddVBand="0" w:evenVBand="0" w:oddHBand="0" w:evenHBand="0" w:firstRowFirstColumn="0" w:firstRowLastColumn="0" w:lastRowFirstColumn="0" w:lastRowLastColumn="0"/>
+            </w:pPr>
+          </w:p>
+        </w:tc>
+        <w:tc>
+          <w:tcPr>
+            <w:tcW w:w="1276" w:type="dxa"/>
+            <w:tcBorders>
+              <w:left w:val="single" w:sz="4" w:space="0" w:color="auto"/>
+              <w:right w:val="single" w:sz="4" w:space="0" w:color="auto"/>
+            </w:tcBorders>
+          </w:tcPr>
+          <w:p>
+            <w:pPr>
+              <w:cnfStyle w:val="000000000000" w:firstRow="0" w:lastRow="0" w:firstColumn="0" w:lastColumn="0" w:oddVBand="0" w:evenVBand="0" w:oddHBand="0" w:evenHBand="0" w:firstRowFirstColumn="0" w:firstRowLastColumn="0" w:lastRowFirstColumn="0" w:lastRowLastColumn="0"/>
+            </w:pPr>
+          </w:p>
+        </w:tc>
+        <w:tc>
+          <w:tcPr>
+            <w:tcW w:w="1455" w:type="dxa"/>
+            <w:tcBorders>
+              <w:left w:val="single" w:sz="4" w:space="0" w:color="auto"/>
+            </w:tcBorders>
+          </w:tcPr>
+          <w:p>
+            <w:pPr>
+              <w:cnfStyle w:val="000000000000" w:firstRow="0" w:lastRow="0" w:firstColumn="0" w:lastColumn="0" w:oddVBand="0" w:evenVBand="0" w:oddHBand="0" w:evenHBand="0" w:firstRowFirstColumn="0" w:firstRowLastColumn="0" w:lastRowFirstColumn="0" w:lastRowLastColumn="0"/>
+            </w:pPr>
+          </w:p>
+        </w:tc>
+      </w:tr>
+      <w:tr>
+        <w:trPr>
+          <w:cnfStyle w:val="000000100000" w:firstRow="0" w:lastRow="0" w:firstColumn="0" w:lastColumn="0" w:oddVBand="0" w:evenVBand="0" w:oddHBand="1" w:evenHBand="0" w:firstRowFirstColumn="0" w:firstRowLastColumn="0" w:lastRowFirstColumn="0" w:lastRowLastColumn="0"/>
+          <w:trHeight w:val="353"/>
+        </w:trPr>
+        <w:tc>
+          <w:tcPr>
+            <w:cnfStyle w:val="001000000000" w:firstRow="0" w:lastRow="0" w:firstColumn="1" w:lastColumn="0" w:oddVBand="0" w:evenVBand="0" w:oddHBand="0" w:evenHBand="0" w:firstRowFirstColumn="0" w:firstRowLastColumn="0" w:lastRowFirstColumn="0" w:lastRowLastColumn="0"/>
+            <w:tcW w:w="675" w:type="dxa"/>
+          </w:tcPr>
+          <w:p>
+            <w:r>
+              <w:t>8.</w:t>
+            </w:r>
+          </w:p>
+        </w:tc>
+        <w:tc>
+          <w:tcPr>
+            <w:tcW w:w="4418" w:type="dxa"/>
+            <w:gridSpan w:val="2"/>
+            <w:tcBorders>
+              <w:right w:val="single" w:sz="4" w:space="0" w:color="auto"/>
+            </w:tcBorders>
+          </w:tcPr>
+          <w:p>
+            <w:pPr>
+              <w:cnfStyle w:val="000000100000" w:firstRow="0" w:lastRow="0" w:firstColumn="0" w:lastColumn="0" w:oddVBand="0" w:evenVBand="0" w:oddHBand="1" w:evenHBand="0" w:firstRowFirstColumn="0" w:firstRowLastColumn="0" w:lastRowFirstColumn="0" w:lastRowLastColumn="0"/>
+            </w:pPr>
+          </w:p>
+        </w:tc>
+        <w:tc>
+          <w:tcPr>
+            <w:tcW w:w="1418" w:type="dxa"/>
+            <w:tcBorders>
+              <w:left w:val="single" w:sz="4" w:space="0" w:color="auto"/>
+              <w:right w:val="single" w:sz="4" w:space="0" w:color="auto"/>
+            </w:tcBorders>
+          </w:tcPr>
+          <w:p>
+            <w:pPr>
+              <w:cnfStyle w:val="000000100000" w:firstRow="0" w:lastRow="0" w:firstColumn="0" w:lastColumn="0" w:oddVBand="0" w:evenVBand="0" w:oddHBand="1" w:evenHBand="0" w:firstRowFirstColumn="0" w:firstRowLastColumn="0" w:lastRowFirstColumn="0" w:lastRowLastColumn="0"/>
+            </w:pPr>
+          </w:p>
+        </w:tc>
+        <w:tc>
+          <w:tcPr>
+            <w:tcW w:w="1276" w:type="dxa"/>
+            <w:tcBorders>
+              <w:left w:val="single" w:sz="4" w:space="0" w:color="auto"/>
+              <w:right w:val="single" w:sz="4" w:space="0" w:color="auto"/>
+            </w:tcBorders>
+          </w:tcPr>
+          <w:p>
+            <w:pPr>
+              <w:cnfStyle w:val="000000100000" w:firstRow="0" w:lastRow="0" w:firstColumn="0" w:lastColumn="0" w:oddVBand="0" w:evenVBand="0" w:oddHBand="1" w:evenHBand="0" w:firstRowFirstColumn="0" w:firstRowLastColumn="0" w:lastRowFirstColumn="0" w:lastRowLastColumn="0"/>
+            </w:pPr>
+          </w:p>
+        </w:tc>
+        <w:tc>
+          <w:tcPr>
+            <w:tcW w:w="1455" w:type="dxa"/>
             <w:tcBorders>
               <w:left w:val="single" w:sz="4" w:space="0" w:color="auto"/>
             </w:tcBorders>
@@ -1172,6 +2882,7 @@
     <w:lsdException w:name="HTML Sample" w:semiHidden="1" w:unhideWhenUsed="1"/>
     <w:lsdException w:name="HTML Typewriter" w:semiHidden="1" w:unhideWhenUsed="1"/>
     <w:lsdException w:name="HTML Variable" w:semiHidden="1" w:unhideWhenUsed="1"/>
+    <w:lsdException w:name="Normal Table" w:semiHidden="1" w:unhideWhenUsed="1"/>
     <w:lsdException w:name="annotation subject" w:semiHidden="1" w:unhideWhenUsed="1"/>
     <w:lsdException w:name="No List" w:semiHidden="1" w:unhideWhenUsed="1"/>
     <w:lsdException w:name="Outline List 1" w:semiHidden="1" w:unhideWhenUsed="1"/>
@@ -1215,8 +2926,10 @@
     <w:lsdException w:name="Table Elegant" w:semiHidden="1" w:unhideWhenUsed="1"/>
     <w:lsdException w:name="Table Professional" w:semiHidden="1" w:unhideWhenUsed="1"/>
     <w:lsdException w:name="Table Subtle 1" w:semiHidden="1" w:unhideWhenUsed="1"/>
+    <w:lsdException w:name="Table Subtle 2" w:semiHidden="1" w:unhideWhenUsed="1"/>
     <w:lsdException w:name="Table Web 1" w:semiHidden="1" w:unhideWhenUsed="1"/>
     <w:lsdException w:name="Table Web 2" w:semiHidden="1" w:unhideWhenUsed="1"/>
+    <w:lsdException w:name="Table Web 3" w:semiHidden="1" w:unhideWhenUsed="1"/>
     <w:lsdException w:name="Balloon Text" w:semiHidden="1" w:unhideWhenUsed="1"/>
     <w:lsdException w:name="Table Grid" w:uiPriority="59"/>
     <w:lsdException w:name="Table Theme" w:semiHidden="1" w:unhideWhenUsed="1"/>

</xml_diff>